<commit_message>
fix some format mistakes
</commit_message>
<xml_diff>
--- a/ResistorBox/Label for Resistorbox.docx
+++ b/ResistorBox/Label for Resistorbox.docx
@@ -35,21 +35,21 @@
     <w:tbl>
       <w:tblPr>
         <w:tblStyle w:val="Tabellenraster"/>
-        <w:tblW w:w="6760" w:type="dxa"/>
+        <w:tblW w:w="6691" w:type="dxa"/>
         <w:jc w:val="center"/>
         <w:tblLook w:val="04A0" w:firstRow="1" w:lastRow="0" w:firstColumn="1" w:lastColumn="0" w:noHBand="0" w:noVBand="1"/>
       </w:tblPr>
       <w:tblGrid>
-        <w:gridCol w:w="667"/>
-        <w:gridCol w:w="697"/>
-        <w:gridCol w:w="667"/>
-        <w:gridCol w:w="667"/>
-        <w:gridCol w:w="667"/>
-        <w:gridCol w:w="697"/>
-        <w:gridCol w:w="667"/>
-        <w:gridCol w:w="697"/>
-        <w:gridCol w:w="667"/>
-        <w:gridCol w:w="667"/>
+        <w:gridCol w:w="670"/>
+        <w:gridCol w:w="669"/>
+        <w:gridCol w:w="669"/>
+        <w:gridCol w:w="669"/>
+        <w:gridCol w:w="669"/>
+        <w:gridCol w:w="669"/>
+        <w:gridCol w:w="669"/>
+        <w:gridCol w:w="669"/>
+        <w:gridCol w:w="669"/>
+        <w:gridCol w:w="669"/>
       </w:tblGrid>
       <w:tr>
         <w:trPr>
@@ -907,34 +907,52 @@
                 <w:sz w:val="18"/>
                 <w:szCs w:val="18"/>
               </w:rPr>
-              <w:t>1 K</w:t>
-            </w:r>
-          </w:p>
-        </w:tc>
-        <w:tc>
-          <w:tcPr>
-            <w:tcW w:w="0" w:type="auto"/>
-            <w:noWrap/>
-            <w:vAlign w:val="center"/>
-          </w:tcPr>
-          <w:p>
-            <w:pPr>
-              <w:jc w:val="center"/>
-              <w:rPr>
-                <w:rFonts w:ascii="Arial" w:hAnsi="Arial" w:cs="Arial"/>
-                <w:b/>
-                <w:sz w:val="18"/>
-                <w:szCs w:val="18"/>
-              </w:rPr>
-            </w:pPr>
-            <w:r>
-              <w:rPr>
-                <w:rFonts w:ascii="Arial" w:hAnsi="Arial" w:cs="Arial"/>
-                <w:b/>
-                <w:sz w:val="18"/>
-                <w:szCs w:val="18"/>
-              </w:rPr>
-              <w:t>1,5 K</w:t>
+              <w:t xml:space="preserve">1 </w:t>
+            </w:r>
+            <w:r>
+              <w:rPr>
+                <w:rFonts w:ascii="Arial" w:hAnsi="Arial" w:cs="Arial"/>
+                <w:b/>
+                <w:sz w:val="18"/>
+                <w:szCs w:val="18"/>
+              </w:rPr>
+              <w:t>k</w:t>
+            </w:r>
+          </w:p>
+        </w:tc>
+        <w:tc>
+          <w:tcPr>
+            <w:tcW w:w="0" w:type="auto"/>
+            <w:noWrap/>
+            <w:vAlign w:val="center"/>
+          </w:tcPr>
+          <w:p>
+            <w:pPr>
+              <w:jc w:val="center"/>
+              <w:rPr>
+                <w:rFonts w:ascii="Arial" w:hAnsi="Arial" w:cs="Arial"/>
+                <w:b/>
+                <w:sz w:val="18"/>
+                <w:szCs w:val="18"/>
+              </w:rPr>
+            </w:pPr>
+            <w:r>
+              <w:rPr>
+                <w:rFonts w:ascii="Arial" w:hAnsi="Arial" w:cs="Arial"/>
+                <w:b/>
+                <w:sz w:val="18"/>
+                <w:szCs w:val="18"/>
+              </w:rPr>
+              <w:t xml:space="preserve">1,5 </w:t>
+            </w:r>
+            <w:r>
+              <w:rPr>
+                <w:rFonts w:ascii="Arial" w:hAnsi="Arial" w:cs="Arial"/>
+                <w:b/>
+                <w:sz w:val="18"/>
+                <w:szCs w:val="18"/>
+              </w:rPr>
+              <w:t>k</w:t>
             </w:r>
           </w:p>
         </w:tc>
@@ -988,169 +1006,232 @@
                 <w:sz w:val="18"/>
                 <w:szCs w:val="18"/>
               </w:rPr>
-              <w:t>2,2 K</w:t>
-            </w:r>
-          </w:p>
-        </w:tc>
-        <w:tc>
-          <w:tcPr>
-            <w:tcW w:w="0" w:type="auto"/>
-            <w:noWrap/>
-            <w:vAlign w:val="center"/>
-          </w:tcPr>
-          <w:p>
-            <w:pPr>
-              <w:jc w:val="center"/>
-              <w:rPr>
-                <w:rFonts w:ascii="Arial" w:hAnsi="Arial" w:cs="Arial"/>
-                <w:b/>
-                <w:sz w:val="18"/>
-                <w:szCs w:val="18"/>
-              </w:rPr>
-            </w:pPr>
-            <w:r>
-              <w:rPr>
-                <w:rFonts w:ascii="Arial" w:hAnsi="Arial" w:cs="Arial"/>
-                <w:b/>
-                <w:sz w:val="18"/>
-                <w:szCs w:val="18"/>
-              </w:rPr>
-              <w:t>3 K</w:t>
-            </w:r>
-          </w:p>
-        </w:tc>
-        <w:tc>
-          <w:tcPr>
-            <w:tcW w:w="0" w:type="auto"/>
-            <w:noWrap/>
-            <w:vAlign w:val="center"/>
-          </w:tcPr>
-          <w:p>
-            <w:pPr>
-              <w:jc w:val="center"/>
-              <w:rPr>
-                <w:rFonts w:ascii="Arial" w:hAnsi="Arial" w:cs="Arial"/>
-                <w:b/>
-                <w:sz w:val="18"/>
-                <w:szCs w:val="18"/>
-              </w:rPr>
-            </w:pPr>
-            <w:r>
-              <w:rPr>
-                <w:rFonts w:ascii="Arial" w:hAnsi="Arial" w:cs="Arial"/>
-                <w:b/>
-                <w:sz w:val="18"/>
-                <w:szCs w:val="18"/>
-              </w:rPr>
-              <w:t>3.3 k</w:t>
-            </w:r>
-          </w:p>
-        </w:tc>
-        <w:tc>
-          <w:tcPr>
-            <w:tcW w:w="0" w:type="auto"/>
-            <w:noWrap/>
-            <w:vAlign w:val="center"/>
-          </w:tcPr>
-          <w:p>
-            <w:pPr>
-              <w:jc w:val="center"/>
-              <w:rPr>
-                <w:rFonts w:ascii="Arial" w:hAnsi="Arial" w:cs="Arial"/>
-                <w:b/>
-                <w:sz w:val="18"/>
-                <w:szCs w:val="18"/>
-              </w:rPr>
-            </w:pPr>
-            <w:r>
-              <w:rPr>
-                <w:rFonts w:ascii="Arial" w:hAnsi="Arial" w:cs="Arial"/>
-                <w:b/>
-                <w:sz w:val="18"/>
-                <w:szCs w:val="18"/>
-              </w:rPr>
-              <w:t>3,9 K</w:t>
-            </w:r>
-          </w:p>
-        </w:tc>
-        <w:tc>
-          <w:tcPr>
-            <w:tcW w:w="0" w:type="auto"/>
-            <w:noWrap/>
-            <w:vAlign w:val="center"/>
-          </w:tcPr>
-          <w:p>
-            <w:pPr>
-              <w:jc w:val="center"/>
-              <w:rPr>
-                <w:rFonts w:ascii="Arial" w:hAnsi="Arial" w:cs="Arial"/>
-                <w:b/>
-                <w:sz w:val="18"/>
-                <w:szCs w:val="18"/>
-              </w:rPr>
-            </w:pPr>
-            <w:r>
-              <w:rPr>
-                <w:rFonts w:ascii="Arial" w:hAnsi="Arial" w:cs="Arial"/>
-                <w:b/>
-                <w:sz w:val="18"/>
-                <w:szCs w:val="18"/>
-              </w:rPr>
-              <w:t>4,7 K</w:t>
-            </w:r>
-          </w:p>
-        </w:tc>
-        <w:tc>
-          <w:tcPr>
-            <w:tcW w:w="0" w:type="auto"/>
-            <w:noWrap/>
-            <w:vAlign w:val="center"/>
-          </w:tcPr>
-          <w:p>
-            <w:pPr>
-              <w:jc w:val="center"/>
-              <w:rPr>
-                <w:rFonts w:ascii="Arial" w:hAnsi="Arial" w:cs="Arial"/>
-                <w:b/>
-                <w:sz w:val="18"/>
-                <w:szCs w:val="18"/>
-              </w:rPr>
-            </w:pPr>
-            <w:r>
-              <w:rPr>
-                <w:rFonts w:ascii="Arial" w:hAnsi="Arial" w:cs="Arial"/>
-                <w:b/>
-                <w:sz w:val="18"/>
-                <w:szCs w:val="18"/>
-              </w:rPr>
-              <w:t>5,1 K</w:t>
-            </w:r>
-          </w:p>
-        </w:tc>
-        <w:tc>
-          <w:tcPr>
-            <w:tcW w:w="0" w:type="auto"/>
-            <w:noWrap/>
-            <w:vAlign w:val="center"/>
-          </w:tcPr>
-          <w:p>
-            <w:pPr>
-              <w:jc w:val="center"/>
-              <w:rPr>
-                <w:rFonts w:ascii="Arial" w:hAnsi="Arial" w:cs="Arial"/>
-                <w:b/>
-                <w:sz w:val="18"/>
-                <w:szCs w:val="18"/>
-              </w:rPr>
-            </w:pPr>
-            <w:r>
-              <w:rPr>
-                <w:rFonts w:ascii="Arial" w:hAnsi="Arial" w:cs="Arial"/>
-                <w:b/>
-                <w:sz w:val="18"/>
-                <w:szCs w:val="18"/>
-              </w:rPr>
-              <w:t>5,6 K</w:t>
+              <w:t xml:space="preserve">2,2 </w:t>
+            </w:r>
+            <w:r>
+              <w:rPr>
+                <w:rFonts w:ascii="Arial" w:hAnsi="Arial" w:cs="Arial"/>
+                <w:b/>
+                <w:sz w:val="18"/>
+                <w:szCs w:val="18"/>
+              </w:rPr>
+              <w:t>k</w:t>
+            </w:r>
+          </w:p>
+        </w:tc>
+        <w:tc>
+          <w:tcPr>
+            <w:tcW w:w="0" w:type="auto"/>
+            <w:noWrap/>
+            <w:vAlign w:val="center"/>
+          </w:tcPr>
+          <w:p>
+            <w:pPr>
+              <w:jc w:val="center"/>
+              <w:rPr>
+                <w:rFonts w:ascii="Arial" w:hAnsi="Arial" w:cs="Arial"/>
+                <w:b/>
+                <w:sz w:val="18"/>
+                <w:szCs w:val="18"/>
+              </w:rPr>
+            </w:pPr>
+            <w:r>
+              <w:rPr>
+                <w:rFonts w:ascii="Arial" w:hAnsi="Arial" w:cs="Arial"/>
+                <w:b/>
+                <w:sz w:val="18"/>
+                <w:szCs w:val="18"/>
+              </w:rPr>
+              <w:t xml:space="preserve">3 </w:t>
+            </w:r>
+            <w:r>
+              <w:rPr>
+                <w:rFonts w:ascii="Arial" w:hAnsi="Arial" w:cs="Arial"/>
+                <w:b/>
+                <w:sz w:val="18"/>
+                <w:szCs w:val="18"/>
+              </w:rPr>
+              <w:t>k</w:t>
+            </w:r>
+          </w:p>
+        </w:tc>
+        <w:tc>
+          <w:tcPr>
+            <w:tcW w:w="0" w:type="auto"/>
+            <w:noWrap/>
+            <w:vAlign w:val="center"/>
+          </w:tcPr>
+          <w:p>
+            <w:pPr>
+              <w:jc w:val="center"/>
+              <w:rPr>
+                <w:rFonts w:ascii="Arial" w:hAnsi="Arial" w:cs="Arial"/>
+                <w:b/>
+                <w:sz w:val="18"/>
+                <w:szCs w:val="18"/>
+              </w:rPr>
+            </w:pPr>
+            <w:r>
+              <w:rPr>
+                <w:rFonts w:ascii="Arial" w:hAnsi="Arial" w:cs="Arial"/>
+                <w:b/>
+                <w:sz w:val="18"/>
+                <w:szCs w:val="18"/>
+              </w:rPr>
+              <w:t>3,</w:t>
+            </w:r>
+            <w:r>
+              <w:rPr>
+                <w:rFonts w:ascii="Arial" w:hAnsi="Arial" w:cs="Arial"/>
+                <w:b/>
+                <w:sz w:val="18"/>
+                <w:szCs w:val="18"/>
+              </w:rPr>
+              <w:t>3 k</w:t>
+            </w:r>
+          </w:p>
+        </w:tc>
+        <w:tc>
+          <w:tcPr>
+            <w:tcW w:w="0" w:type="auto"/>
+            <w:noWrap/>
+            <w:vAlign w:val="center"/>
+          </w:tcPr>
+          <w:p>
+            <w:pPr>
+              <w:jc w:val="center"/>
+              <w:rPr>
+                <w:rFonts w:ascii="Arial" w:hAnsi="Arial" w:cs="Arial"/>
+                <w:b/>
+                <w:sz w:val="18"/>
+                <w:szCs w:val="18"/>
+              </w:rPr>
+            </w:pPr>
+            <w:r>
+              <w:rPr>
+                <w:rFonts w:ascii="Arial" w:hAnsi="Arial" w:cs="Arial"/>
+                <w:b/>
+                <w:sz w:val="18"/>
+                <w:szCs w:val="18"/>
+              </w:rPr>
+              <w:t xml:space="preserve">3,9 </w:t>
+            </w:r>
+            <w:r>
+              <w:rPr>
+                <w:rFonts w:ascii="Arial" w:hAnsi="Arial" w:cs="Arial"/>
+                <w:b/>
+                <w:sz w:val="18"/>
+                <w:szCs w:val="18"/>
+              </w:rPr>
+              <w:t>k</w:t>
+            </w:r>
+          </w:p>
+        </w:tc>
+        <w:tc>
+          <w:tcPr>
+            <w:tcW w:w="0" w:type="auto"/>
+            <w:noWrap/>
+            <w:vAlign w:val="center"/>
+          </w:tcPr>
+          <w:p>
+            <w:pPr>
+              <w:jc w:val="center"/>
+              <w:rPr>
+                <w:rFonts w:ascii="Arial" w:hAnsi="Arial" w:cs="Arial"/>
+                <w:b/>
+                <w:sz w:val="18"/>
+                <w:szCs w:val="18"/>
+              </w:rPr>
+            </w:pPr>
+            <w:r>
+              <w:rPr>
+                <w:rFonts w:ascii="Arial" w:hAnsi="Arial" w:cs="Arial"/>
+                <w:b/>
+                <w:sz w:val="18"/>
+                <w:szCs w:val="18"/>
+              </w:rPr>
+              <w:t xml:space="preserve">4,7 </w:t>
+            </w:r>
+            <w:r>
+              <w:rPr>
+                <w:rFonts w:ascii="Arial" w:hAnsi="Arial" w:cs="Arial"/>
+                <w:b/>
+                <w:sz w:val="18"/>
+                <w:szCs w:val="18"/>
+              </w:rPr>
+              <w:t>k</w:t>
+            </w:r>
+          </w:p>
+        </w:tc>
+        <w:tc>
+          <w:tcPr>
+            <w:tcW w:w="0" w:type="auto"/>
+            <w:noWrap/>
+            <w:vAlign w:val="center"/>
+          </w:tcPr>
+          <w:p>
+            <w:pPr>
+              <w:jc w:val="center"/>
+              <w:rPr>
+                <w:rFonts w:ascii="Arial" w:hAnsi="Arial" w:cs="Arial"/>
+                <w:b/>
+                <w:sz w:val="18"/>
+                <w:szCs w:val="18"/>
+              </w:rPr>
+            </w:pPr>
+            <w:r>
+              <w:rPr>
+                <w:rFonts w:ascii="Arial" w:hAnsi="Arial" w:cs="Arial"/>
+                <w:b/>
+                <w:sz w:val="18"/>
+                <w:szCs w:val="18"/>
+              </w:rPr>
+              <w:t xml:space="preserve">5,1 </w:t>
+            </w:r>
+            <w:r>
+              <w:rPr>
+                <w:rFonts w:ascii="Arial" w:hAnsi="Arial" w:cs="Arial"/>
+                <w:b/>
+                <w:sz w:val="18"/>
+                <w:szCs w:val="18"/>
+              </w:rPr>
+              <w:t>k</w:t>
+            </w:r>
+          </w:p>
+        </w:tc>
+        <w:tc>
+          <w:tcPr>
+            <w:tcW w:w="0" w:type="auto"/>
+            <w:noWrap/>
+            <w:vAlign w:val="center"/>
+          </w:tcPr>
+          <w:p>
+            <w:pPr>
+              <w:jc w:val="center"/>
+              <w:rPr>
+                <w:rFonts w:ascii="Arial" w:hAnsi="Arial" w:cs="Arial"/>
+                <w:b/>
+                <w:sz w:val="18"/>
+                <w:szCs w:val="18"/>
+              </w:rPr>
+            </w:pPr>
+            <w:r>
+              <w:rPr>
+                <w:rFonts w:ascii="Arial" w:hAnsi="Arial" w:cs="Arial"/>
+                <w:b/>
+                <w:sz w:val="18"/>
+                <w:szCs w:val="18"/>
+              </w:rPr>
+              <w:t xml:space="preserve">5,6 </w:t>
+            </w:r>
+            <w:r>
+              <w:rPr>
+                <w:rFonts w:ascii="Arial" w:hAnsi="Arial" w:cs="Arial"/>
+                <w:b/>
+                <w:sz w:val="18"/>
+                <w:szCs w:val="18"/>
+              </w:rPr>
+              <w:t>k</w:t>
             </w:r>
           </w:p>
         </w:tc>
@@ -1183,142 +1264,196 @@
                 <w:sz w:val="18"/>
                 <w:szCs w:val="18"/>
               </w:rPr>
-              <w:t>6,8 K</w:t>
-            </w:r>
-          </w:p>
-        </w:tc>
-        <w:tc>
-          <w:tcPr>
-            <w:tcW w:w="0" w:type="auto"/>
-            <w:noWrap/>
-            <w:vAlign w:val="center"/>
-          </w:tcPr>
-          <w:p>
-            <w:pPr>
-              <w:jc w:val="center"/>
-              <w:rPr>
-                <w:rFonts w:ascii="Arial" w:hAnsi="Arial" w:cs="Arial"/>
-                <w:b/>
-                <w:sz w:val="18"/>
-                <w:szCs w:val="18"/>
-              </w:rPr>
-            </w:pPr>
-            <w:r>
-              <w:rPr>
-                <w:rFonts w:ascii="Arial" w:hAnsi="Arial" w:cs="Arial"/>
-                <w:b/>
-                <w:sz w:val="18"/>
-                <w:szCs w:val="18"/>
-              </w:rPr>
-              <w:t>7,5 K</w:t>
-            </w:r>
-          </w:p>
-        </w:tc>
-        <w:tc>
-          <w:tcPr>
-            <w:tcW w:w="0" w:type="auto"/>
-            <w:noWrap/>
-            <w:vAlign w:val="center"/>
-          </w:tcPr>
-          <w:p>
-            <w:pPr>
-              <w:jc w:val="center"/>
-              <w:rPr>
-                <w:rFonts w:ascii="Arial" w:hAnsi="Arial" w:cs="Arial"/>
-                <w:b/>
-                <w:sz w:val="18"/>
-                <w:szCs w:val="18"/>
-              </w:rPr>
-            </w:pPr>
-            <w:r>
-              <w:rPr>
-                <w:rFonts w:ascii="Arial" w:hAnsi="Arial" w:cs="Arial"/>
-                <w:b/>
-                <w:sz w:val="18"/>
-                <w:szCs w:val="18"/>
-              </w:rPr>
-              <w:t>8,2 K</w:t>
-            </w:r>
-          </w:p>
-        </w:tc>
-        <w:tc>
-          <w:tcPr>
-            <w:tcW w:w="0" w:type="auto"/>
-            <w:noWrap/>
-            <w:vAlign w:val="center"/>
-          </w:tcPr>
-          <w:p>
-            <w:pPr>
-              <w:jc w:val="center"/>
-              <w:rPr>
-                <w:rFonts w:ascii="Arial" w:hAnsi="Arial" w:cs="Arial"/>
-                <w:b/>
-                <w:sz w:val="18"/>
-                <w:szCs w:val="18"/>
-              </w:rPr>
-            </w:pPr>
-            <w:r>
-              <w:rPr>
-                <w:rFonts w:ascii="Arial" w:hAnsi="Arial" w:cs="Arial"/>
-                <w:b/>
-                <w:sz w:val="18"/>
-                <w:szCs w:val="18"/>
-              </w:rPr>
-              <w:t>10 K</w:t>
-            </w:r>
-          </w:p>
-        </w:tc>
-        <w:tc>
-          <w:tcPr>
-            <w:tcW w:w="0" w:type="auto"/>
-            <w:noWrap/>
-            <w:vAlign w:val="center"/>
-          </w:tcPr>
-          <w:p>
-            <w:pPr>
-              <w:jc w:val="center"/>
-              <w:rPr>
-                <w:rFonts w:ascii="Arial" w:hAnsi="Arial" w:cs="Arial"/>
-                <w:b/>
-                <w:sz w:val="18"/>
-                <w:szCs w:val="18"/>
-              </w:rPr>
-            </w:pPr>
-            <w:r>
-              <w:rPr>
-                <w:rFonts w:ascii="Arial" w:hAnsi="Arial" w:cs="Arial"/>
-                <w:b/>
-                <w:sz w:val="18"/>
-                <w:szCs w:val="18"/>
-              </w:rPr>
-              <w:t>10 K</w:t>
-            </w:r>
-          </w:p>
-        </w:tc>
-        <w:tc>
-          <w:tcPr>
-            <w:tcW w:w="0" w:type="auto"/>
-            <w:noWrap/>
-            <w:vAlign w:val="center"/>
-          </w:tcPr>
-          <w:p>
-            <w:pPr>
-              <w:jc w:val="center"/>
-              <w:rPr>
-                <w:rFonts w:ascii="Arial" w:hAnsi="Arial" w:cs="Arial"/>
-                <w:b/>
-                <w:sz w:val="18"/>
-                <w:szCs w:val="18"/>
-              </w:rPr>
-            </w:pPr>
-            <w:r>
-              <w:rPr>
-                <w:rFonts w:ascii="Arial" w:hAnsi="Arial" w:cs="Arial"/>
-                <w:b/>
-                <w:sz w:val="18"/>
-                <w:szCs w:val="18"/>
-              </w:rPr>
-              <w:t>15 K</w:t>
+              <w:t xml:space="preserve">6,8 </w:t>
+            </w:r>
+            <w:r>
+              <w:rPr>
+                <w:rFonts w:ascii="Arial" w:hAnsi="Arial" w:cs="Arial"/>
+                <w:b/>
+                <w:sz w:val="18"/>
+                <w:szCs w:val="18"/>
+              </w:rPr>
+              <w:t>k</w:t>
+            </w:r>
+          </w:p>
+        </w:tc>
+        <w:tc>
+          <w:tcPr>
+            <w:tcW w:w="0" w:type="auto"/>
+            <w:noWrap/>
+            <w:vAlign w:val="center"/>
+          </w:tcPr>
+          <w:p>
+            <w:pPr>
+              <w:jc w:val="center"/>
+              <w:rPr>
+                <w:rFonts w:ascii="Arial" w:hAnsi="Arial" w:cs="Arial"/>
+                <w:b/>
+                <w:sz w:val="18"/>
+                <w:szCs w:val="18"/>
+              </w:rPr>
+            </w:pPr>
+            <w:r>
+              <w:rPr>
+                <w:rFonts w:ascii="Arial" w:hAnsi="Arial" w:cs="Arial"/>
+                <w:b/>
+                <w:sz w:val="18"/>
+                <w:szCs w:val="18"/>
+              </w:rPr>
+              <w:t xml:space="preserve">7,5 </w:t>
+            </w:r>
+            <w:r>
+              <w:rPr>
+                <w:rFonts w:ascii="Arial" w:hAnsi="Arial" w:cs="Arial"/>
+                <w:b/>
+                <w:sz w:val="18"/>
+                <w:szCs w:val="18"/>
+              </w:rPr>
+              <w:t>k</w:t>
+            </w:r>
+          </w:p>
+        </w:tc>
+        <w:tc>
+          <w:tcPr>
+            <w:tcW w:w="0" w:type="auto"/>
+            <w:noWrap/>
+            <w:vAlign w:val="center"/>
+          </w:tcPr>
+          <w:p>
+            <w:pPr>
+              <w:jc w:val="center"/>
+              <w:rPr>
+                <w:rFonts w:ascii="Arial" w:hAnsi="Arial" w:cs="Arial"/>
+                <w:b/>
+                <w:sz w:val="18"/>
+                <w:szCs w:val="18"/>
+              </w:rPr>
+            </w:pPr>
+            <w:r>
+              <w:rPr>
+                <w:rFonts w:ascii="Arial" w:hAnsi="Arial" w:cs="Arial"/>
+                <w:b/>
+                <w:sz w:val="18"/>
+                <w:szCs w:val="18"/>
+              </w:rPr>
+              <w:t xml:space="preserve">8,2 </w:t>
+            </w:r>
+            <w:r>
+              <w:rPr>
+                <w:rFonts w:ascii="Arial" w:hAnsi="Arial" w:cs="Arial"/>
+                <w:b/>
+                <w:sz w:val="18"/>
+                <w:szCs w:val="18"/>
+              </w:rPr>
+              <w:t>k</w:t>
+            </w:r>
+          </w:p>
+        </w:tc>
+        <w:tc>
+          <w:tcPr>
+            <w:tcW w:w="0" w:type="auto"/>
+            <w:noWrap/>
+            <w:vAlign w:val="center"/>
+          </w:tcPr>
+          <w:p>
+            <w:pPr>
+              <w:jc w:val="center"/>
+              <w:rPr>
+                <w:rFonts w:ascii="Arial" w:hAnsi="Arial" w:cs="Arial"/>
+                <w:b/>
+                <w:sz w:val="18"/>
+                <w:szCs w:val="18"/>
+              </w:rPr>
+            </w:pPr>
+            <w:r>
+              <w:rPr>
+                <w:rFonts w:ascii="Arial" w:hAnsi="Arial" w:cs="Arial"/>
+                <w:b/>
+                <w:sz w:val="18"/>
+                <w:szCs w:val="18"/>
+              </w:rPr>
+              <w:t xml:space="preserve">10 </w:t>
+            </w:r>
+            <w:r>
+              <w:rPr>
+                <w:rFonts w:ascii="Arial" w:hAnsi="Arial" w:cs="Arial"/>
+                <w:b/>
+                <w:sz w:val="18"/>
+                <w:szCs w:val="18"/>
+              </w:rPr>
+              <w:t>k</w:t>
+            </w:r>
+          </w:p>
+        </w:tc>
+        <w:tc>
+          <w:tcPr>
+            <w:tcW w:w="0" w:type="auto"/>
+            <w:noWrap/>
+            <w:vAlign w:val="center"/>
+          </w:tcPr>
+          <w:p>
+            <w:pPr>
+              <w:jc w:val="center"/>
+              <w:rPr>
+                <w:rFonts w:ascii="Arial" w:hAnsi="Arial" w:cs="Arial"/>
+                <w:b/>
+                <w:sz w:val="18"/>
+                <w:szCs w:val="18"/>
+              </w:rPr>
+            </w:pPr>
+            <w:r>
+              <w:rPr>
+                <w:rFonts w:ascii="Arial" w:hAnsi="Arial" w:cs="Arial"/>
+                <w:b/>
+                <w:sz w:val="18"/>
+                <w:szCs w:val="18"/>
+              </w:rPr>
+              <w:t xml:space="preserve">10 </w:t>
+            </w:r>
+            <w:r>
+              <w:rPr>
+                <w:rFonts w:ascii="Arial" w:hAnsi="Arial" w:cs="Arial"/>
+                <w:b/>
+                <w:sz w:val="18"/>
+                <w:szCs w:val="18"/>
+              </w:rPr>
+              <w:t>k</w:t>
+            </w:r>
+          </w:p>
+        </w:tc>
+        <w:tc>
+          <w:tcPr>
+            <w:tcW w:w="0" w:type="auto"/>
+            <w:noWrap/>
+            <w:vAlign w:val="center"/>
+          </w:tcPr>
+          <w:p>
+            <w:pPr>
+              <w:jc w:val="center"/>
+              <w:rPr>
+                <w:rFonts w:ascii="Arial" w:hAnsi="Arial" w:cs="Arial"/>
+                <w:b/>
+                <w:sz w:val="18"/>
+                <w:szCs w:val="18"/>
+              </w:rPr>
+            </w:pPr>
+            <w:r>
+              <w:rPr>
+                <w:rFonts w:ascii="Arial" w:hAnsi="Arial" w:cs="Arial"/>
+                <w:b/>
+                <w:sz w:val="18"/>
+                <w:szCs w:val="18"/>
+              </w:rPr>
+              <w:t xml:space="preserve">15 </w:t>
+            </w:r>
+            <w:r>
+              <w:rPr>
+                <w:rFonts w:ascii="Arial" w:hAnsi="Arial" w:cs="Arial"/>
+                <w:b/>
+                <w:sz w:val="18"/>
+                <w:szCs w:val="18"/>
+              </w:rPr>
+              <w:t>k</w:t>
             </w:r>
           </w:p>
         </w:tc>
@@ -1372,61 +1507,88 @@
                 <w:sz w:val="18"/>
                 <w:szCs w:val="18"/>
               </w:rPr>
-              <w:t>22 K</w:t>
-            </w:r>
-          </w:p>
-        </w:tc>
-        <w:tc>
-          <w:tcPr>
-            <w:tcW w:w="0" w:type="auto"/>
-            <w:noWrap/>
-            <w:vAlign w:val="center"/>
-          </w:tcPr>
-          <w:p>
-            <w:pPr>
-              <w:jc w:val="center"/>
-              <w:rPr>
-                <w:rFonts w:ascii="Arial" w:hAnsi="Arial" w:cs="Arial"/>
-                <w:b/>
-                <w:sz w:val="18"/>
-                <w:szCs w:val="18"/>
-              </w:rPr>
-            </w:pPr>
-            <w:r>
-              <w:rPr>
-                <w:rFonts w:ascii="Arial" w:hAnsi="Arial" w:cs="Arial"/>
-                <w:b/>
-                <w:sz w:val="18"/>
-                <w:szCs w:val="18"/>
-              </w:rPr>
-              <w:t>33 K</w:t>
-            </w:r>
-          </w:p>
-        </w:tc>
-        <w:tc>
-          <w:tcPr>
-            <w:tcW w:w="0" w:type="auto"/>
-            <w:noWrap/>
-            <w:vAlign w:val="center"/>
-          </w:tcPr>
-          <w:p>
-            <w:pPr>
-              <w:jc w:val="center"/>
-              <w:rPr>
-                <w:rFonts w:ascii="Arial" w:hAnsi="Arial" w:cs="Arial"/>
-                <w:b/>
-                <w:sz w:val="18"/>
-                <w:szCs w:val="18"/>
-              </w:rPr>
-            </w:pPr>
-            <w:r>
-              <w:rPr>
-                <w:rFonts w:ascii="Arial" w:hAnsi="Arial" w:cs="Arial"/>
-                <w:b/>
-                <w:sz w:val="18"/>
-                <w:szCs w:val="18"/>
-              </w:rPr>
-              <w:t>39 K</w:t>
+              <w:t xml:space="preserve">22 </w:t>
+            </w:r>
+            <w:r>
+              <w:rPr>
+                <w:rFonts w:ascii="Arial" w:hAnsi="Arial" w:cs="Arial"/>
+                <w:b/>
+                <w:sz w:val="18"/>
+                <w:szCs w:val="18"/>
+              </w:rPr>
+              <w:t>k</w:t>
+            </w:r>
+          </w:p>
+        </w:tc>
+        <w:tc>
+          <w:tcPr>
+            <w:tcW w:w="0" w:type="auto"/>
+            <w:noWrap/>
+            <w:vAlign w:val="center"/>
+          </w:tcPr>
+          <w:p>
+            <w:pPr>
+              <w:jc w:val="center"/>
+              <w:rPr>
+                <w:rFonts w:ascii="Arial" w:hAnsi="Arial" w:cs="Arial"/>
+                <w:b/>
+                <w:sz w:val="18"/>
+                <w:szCs w:val="18"/>
+              </w:rPr>
+            </w:pPr>
+            <w:r>
+              <w:rPr>
+                <w:rFonts w:ascii="Arial" w:hAnsi="Arial" w:cs="Arial"/>
+                <w:b/>
+                <w:sz w:val="18"/>
+                <w:szCs w:val="18"/>
+              </w:rPr>
+              <w:t xml:space="preserve">33 </w:t>
+            </w:r>
+            <w:r>
+              <w:rPr>
+                <w:rFonts w:ascii="Arial" w:hAnsi="Arial" w:cs="Arial"/>
+                <w:b/>
+                <w:sz w:val="18"/>
+                <w:szCs w:val="18"/>
+              </w:rPr>
+              <w:t>k</w:t>
+            </w:r>
+          </w:p>
+        </w:tc>
+        <w:tc>
+          <w:tcPr>
+            <w:tcW w:w="0" w:type="auto"/>
+            <w:noWrap/>
+            <w:vAlign w:val="center"/>
+          </w:tcPr>
+          <w:p>
+            <w:pPr>
+              <w:jc w:val="center"/>
+              <w:rPr>
+                <w:rFonts w:ascii="Arial" w:hAnsi="Arial" w:cs="Arial"/>
+                <w:b/>
+                <w:sz w:val="18"/>
+                <w:szCs w:val="18"/>
+              </w:rPr>
+            </w:pPr>
+            <w:r>
+              <w:rPr>
+                <w:rFonts w:ascii="Arial" w:hAnsi="Arial" w:cs="Arial"/>
+                <w:b/>
+                <w:sz w:val="18"/>
+                <w:szCs w:val="18"/>
+              </w:rPr>
+              <w:t xml:space="preserve">39 </w:t>
+            </w:r>
+            <w:r>
+              <w:rPr>
+                <w:rFonts w:ascii="Arial" w:hAnsi="Arial" w:cs="Arial"/>
+                <w:b/>
+                <w:sz w:val="18"/>
+                <w:szCs w:val="18"/>
+              </w:rPr>
+              <w:t>k</w:t>
             </w:r>
           </w:p>
         </w:tc>
@@ -1459,7 +1621,16 @@
                 <w:sz w:val="18"/>
                 <w:szCs w:val="18"/>
               </w:rPr>
-              <w:t>47 K</w:t>
+              <w:t xml:space="preserve">47 </w:t>
+            </w:r>
+            <w:r>
+              <w:rPr>
+                <w:rFonts w:ascii="Arial" w:hAnsi="Arial" w:cs="Arial"/>
+                <w:b/>
+                <w:sz w:val="18"/>
+                <w:szCs w:val="18"/>
+              </w:rPr>
+              <w:t>k</w:t>
             </w:r>
           </w:p>
         </w:tc>
@@ -1513,61 +1684,88 @@
                 <w:sz w:val="18"/>
                 <w:szCs w:val="18"/>
               </w:rPr>
-              <w:t>56 K</w:t>
-            </w:r>
-          </w:p>
-        </w:tc>
-        <w:tc>
-          <w:tcPr>
-            <w:tcW w:w="0" w:type="auto"/>
-            <w:noWrap/>
-            <w:vAlign w:val="center"/>
-          </w:tcPr>
-          <w:p>
-            <w:pPr>
-              <w:jc w:val="center"/>
-              <w:rPr>
-                <w:rFonts w:ascii="Arial" w:hAnsi="Arial" w:cs="Arial"/>
-                <w:b/>
-                <w:sz w:val="18"/>
-                <w:szCs w:val="18"/>
-              </w:rPr>
-            </w:pPr>
-            <w:r>
-              <w:rPr>
-                <w:rFonts w:ascii="Arial" w:hAnsi="Arial" w:cs="Arial"/>
-                <w:b/>
-                <w:sz w:val="18"/>
-                <w:szCs w:val="18"/>
-              </w:rPr>
-              <w:t>68 K</w:t>
-            </w:r>
-          </w:p>
-        </w:tc>
-        <w:tc>
-          <w:tcPr>
-            <w:tcW w:w="0" w:type="auto"/>
-            <w:noWrap/>
-            <w:vAlign w:val="center"/>
-          </w:tcPr>
-          <w:p>
-            <w:pPr>
-              <w:jc w:val="center"/>
-              <w:rPr>
-                <w:rFonts w:ascii="Arial" w:hAnsi="Arial" w:cs="Arial"/>
-                <w:b/>
-                <w:sz w:val="18"/>
-                <w:szCs w:val="18"/>
-              </w:rPr>
-            </w:pPr>
-            <w:r>
-              <w:rPr>
-                <w:rFonts w:ascii="Arial" w:hAnsi="Arial" w:cs="Arial"/>
-                <w:b/>
-                <w:sz w:val="18"/>
-                <w:szCs w:val="18"/>
-              </w:rPr>
-              <w:t>75 K</w:t>
+              <w:t xml:space="preserve">56 </w:t>
+            </w:r>
+            <w:r>
+              <w:rPr>
+                <w:rFonts w:ascii="Arial" w:hAnsi="Arial" w:cs="Arial"/>
+                <w:b/>
+                <w:sz w:val="18"/>
+                <w:szCs w:val="18"/>
+              </w:rPr>
+              <w:t>k</w:t>
+            </w:r>
+          </w:p>
+        </w:tc>
+        <w:tc>
+          <w:tcPr>
+            <w:tcW w:w="0" w:type="auto"/>
+            <w:noWrap/>
+            <w:vAlign w:val="center"/>
+          </w:tcPr>
+          <w:p>
+            <w:pPr>
+              <w:jc w:val="center"/>
+              <w:rPr>
+                <w:rFonts w:ascii="Arial" w:hAnsi="Arial" w:cs="Arial"/>
+                <w:b/>
+                <w:sz w:val="18"/>
+                <w:szCs w:val="18"/>
+              </w:rPr>
+            </w:pPr>
+            <w:r>
+              <w:rPr>
+                <w:rFonts w:ascii="Arial" w:hAnsi="Arial" w:cs="Arial"/>
+                <w:b/>
+                <w:sz w:val="18"/>
+                <w:szCs w:val="18"/>
+              </w:rPr>
+              <w:t xml:space="preserve">68 </w:t>
+            </w:r>
+            <w:r>
+              <w:rPr>
+                <w:rFonts w:ascii="Arial" w:hAnsi="Arial" w:cs="Arial"/>
+                <w:b/>
+                <w:sz w:val="18"/>
+                <w:szCs w:val="18"/>
+              </w:rPr>
+              <w:t>k</w:t>
+            </w:r>
+          </w:p>
+        </w:tc>
+        <w:tc>
+          <w:tcPr>
+            <w:tcW w:w="0" w:type="auto"/>
+            <w:noWrap/>
+            <w:vAlign w:val="center"/>
+          </w:tcPr>
+          <w:p>
+            <w:pPr>
+              <w:jc w:val="center"/>
+              <w:rPr>
+                <w:rFonts w:ascii="Arial" w:hAnsi="Arial" w:cs="Arial"/>
+                <w:b/>
+                <w:sz w:val="18"/>
+                <w:szCs w:val="18"/>
+              </w:rPr>
+            </w:pPr>
+            <w:r>
+              <w:rPr>
+                <w:rFonts w:ascii="Arial" w:hAnsi="Arial" w:cs="Arial"/>
+                <w:b/>
+                <w:sz w:val="18"/>
+                <w:szCs w:val="18"/>
+              </w:rPr>
+              <w:t xml:space="preserve">75 </w:t>
+            </w:r>
+            <w:r>
+              <w:rPr>
+                <w:rFonts w:ascii="Arial" w:hAnsi="Arial" w:cs="Arial"/>
+                <w:b/>
+                <w:sz w:val="18"/>
+                <w:szCs w:val="18"/>
+              </w:rPr>
+              <w:t>k</w:t>
             </w:r>
           </w:p>
         </w:tc>
@@ -1648,7 +1846,16 @@
                 <w:sz w:val="18"/>
                 <w:szCs w:val="18"/>
               </w:rPr>
-              <w:t>120 K</w:t>
+              <w:t xml:space="preserve">120 </w:t>
+            </w:r>
+            <w:r>
+              <w:rPr>
+                <w:rFonts w:ascii="Arial" w:hAnsi="Arial" w:cs="Arial"/>
+                <w:b/>
+                <w:sz w:val="18"/>
+                <w:szCs w:val="18"/>
+              </w:rPr>
+              <w:t>k</w:t>
             </w:r>
           </w:p>
         </w:tc>
@@ -1762,7 +1969,16 @@
                 <w:sz w:val="18"/>
                 <w:szCs w:val="18"/>
               </w:rPr>
-              <w:t>220 K</w:t>
+              <w:t xml:space="preserve">220 </w:t>
+            </w:r>
+            <w:r>
+              <w:rPr>
+                <w:rFonts w:ascii="Arial" w:hAnsi="Arial" w:cs="Arial"/>
+                <w:b/>
+                <w:sz w:val="18"/>
+                <w:szCs w:val="18"/>
+              </w:rPr>
+              <w:t>k</w:t>
             </w:r>
           </w:p>
         </w:tc>
@@ -1870,7 +2086,16 @@
                 <w:sz w:val="18"/>
                 <w:szCs w:val="18"/>
               </w:rPr>
-              <w:t>510 K</w:t>
+              <w:t xml:space="preserve">510 </w:t>
+            </w:r>
+            <w:r>
+              <w:rPr>
+                <w:rFonts w:ascii="Arial" w:hAnsi="Arial" w:cs="Arial"/>
+                <w:b/>
+                <w:sz w:val="18"/>
+                <w:szCs w:val="18"/>
+              </w:rPr>
+              <w:t>k</w:t>
             </w:r>
           </w:p>
         </w:tc>
@@ -2222,8 +2447,6 @@
             </w:pPr>
           </w:p>
         </w:tc>
-        <w:bookmarkStart w:id="0" w:name="_GoBack"/>
-        <w:bookmarkEnd w:id="0"/>
       </w:tr>
     </w:tbl>
     <w:p>
@@ -2248,16 +2471,16 @@
         <w:tblLook w:val="04A0" w:firstRow="1" w:lastRow="0" w:firstColumn="1" w:lastColumn="0" w:noHBand="0" w:noVBand="1"/>
       </w:tblPr>
       <w:tblGrid>
-        <w:gridCol w:w="737"/>
-        <w:gridCol w:w="737"/>
-        <w:gridCol w:w="737"/>
-        <w:gridCol w:w="737"/>
-        <w:gridCol w:w="737"/>
-        <w:gridCol w:w="737"/>
-        <w:gridCol w:w="737"/>
-        <w:gridCol w:w="737"/>
-        <w:gridCol w:w="737"/>
-        <w:gridCol w:w="737"/>
+        <w:gridCol w:w="680"/>
+        <w:gridCol w:w="680"/>
+        <w:gridCol w:w="680"/>
+        <w:gridCol w:w="680"/>
+        <w:gridCol w:w="680"/>
+        <w:gridCol w:w="680"/>
+        <w:gridCol w:w="680"/>
+        <w:gridCol w:w="680"/>
+        <w:gridCol w:w="680"/>
+        <w:gridCol w:w="680"/>
       </w:tblGrid>
       <w:tr>
         <w:trPr>
@@ -2266,7 +2489,7 @@
         </w:trPr>
         <w:tc>
           <w:tcPr>
-            <w:tcW w:w="737" w:type="dxa"/>
+            <w:tcW w:w="680" w:type="dxa"/>
             <w:vAlign w:val="center"/>
           </w:tcPr>
           <w:p>
@@ -2292,7 +2515,7 @@
         </w:tc>
         <w:tc>
           <w:tcPr>
-            <w:tcW w:w="737" w:type="dxa"/>
+            <w:tcW w:w="680" w:type="dxa"/>
             <w:vAlign w:val="center"/>
           </w:tcPr>
           <w:p>
@@ -2318,7 +2541,7 @@
         </w:tc>
         <w:tc>
           <w:tcPr>
-            <w:tcW w:w="737" w:type="dxa"/>
+            <w:tcW w:w="680" w:type="dxa"/>
             <w:vAlign w:val="center"/>
           </w:tcPr>
           <w:p>
@@ -2344,7 +2567,7 @@
         </w:tc>
         <w:tc>
           <w:tcPr>
-            <w:tcW w:w="737" w:type="dxa"/>
+            <w:tcW w:w="680" w:type="dxa"/>
             <w:vAlign w:val="center"/>
           </w:tcPr>
           <w:p>
@@ -2370,7 +2593,7 @@
         </w:tc>
         <w:tc>
           <w:tcPr>
-            <w:tcW w:w="737" w:type="dxa"/>
+            <w:tcW w:w="680" w:type="dxa"/>
             <w:vAlign w:val="center"/>
           </w:tcPr>
           <w:p>
@@ -2396,7 +2619,7 @@
         </w:tc>
         <w:tc>
           <w:tcPr>
-            <w:tcW w:w="737" w:type="dxa"/>
+            <w:tcW w:w="680" w:type="dxa"/>
             <w:vAlign w:val="center"/>
           </w:tcPr>
           <w:p>
@@ -2422,7 +2645,7 @@
         </w:tc>
         <w:tc>
           <w:tcPr>
-            <w:tcW w:w="737" w:type="dxa"/>
+            <w:tcW w:w="680" w:type="dxa"/>
             <w:vAlign w:val="center"/>
           </w:tcPr>
           <w:p>
@@ -2448,7 +2671,7 @@
         </w:tc>
         <w:tc>
           <w:tcPr>
-            <w:tcW w:w="737" w:type="dxa"/>
+            <w:tcW w:w="680" w:type="dxa"/>
             <w:vAlign w:val="center"/>
           </w:tcPr>
           <w:p>
@@ -2474,7 +2697,7 @@
         </w:tc>
         <w:tc>
           <w:tcPr>
-            <w:tcW w:w="737" w:type="dxa"/>
+            <w:tcW w:w="680" w:type="dxa"/>
             <w:vAlign w:val="center"/>
           </w:tcPr>
           <w:p>
@@ -2500,7 +2723,7 @@
         </w:tc>
         <w:tc>
           <w:tcPr>
-            <w:tcW w:w="737" w:type="dxa"/>
+            <w:tcW w:w="680" w:type="dxa"/>
             <w:vAlign w:val="center"/>
           </w:tcPr>
           <w:p>
@@ -2532,7 +2755,7 @@
         </w:trPr>
         <w:tc>
           <w:tcPr>
-            <w:tcW w:w="737" w:type="dxa"/>
+            <w:tcW w:w="680" w:type="dxa"/>
             <w:vAlign w:val="center"/>
           </w:tcPr>
           <w:p>
@@ -2558,7 +2781,7 @@
         </w:tc>
         <w:tc>
           <w:tcPr>
-            <w:tcW w:w="737" w:type="dxa"/>
+            <w:tcW w:w="680" w:type="dxa"/>
             <w:vAlign w:val="center"/>
           </w:tcPr>
           <w:p>
@@ -2584,7 +2807,7 @@
         </w:tc>
         <w:tc>
           <w:tcPr>
-            <w:tcW w:w="737" w:type="dxa"/>
+            <w:tcW w:w="680" w:type="dxa"/>
             <w:vAlign w:val="center"/>
           </w:tcPr>
           <w:p>
@@ -2610,7 +2833,7 @@
         </w:tc>
         <w:tc>
           <w:tcPr>
-            <w:tcW w:w="737" w:type="dxa"/>
+            <w:tcW w:w="680" w:type="dxa"/>
             <w:vAlign w:val="center"/>
           </w:tcPr>
           <w:p>
@@ -2636,7 +2859,7 @@
         </w:tc>
         <w:tc>
           <w:tcPr>
-            <w:tcW w:w="737" w:type="dxa"/>
+            <w:tcW w:w="680" w:type="dxa"/>
             <w:vAlign w:val="center"/>
           </w:tcPr>
           <w:p>
@@ -2662,7 +2885,7 @@
         </w:tc>
         <w:tc>
           <w:tcPr>
-            <w:tcW w:w="737" w:type="dxa"/>
+            <w:tcW w:w="680" w:type="dxa"/>
             <w:vAlign w:val="center"/>
           </w:tcPr>
           <w:p>
@@ -2688,7 +2911,7 @@
         </w:tc>
         <w:tc>
           <w:tcPr>
-            <w:tcW w:w="737" w:type="dxa"/>
+            <w:tcW w:w="680" w:type="dxa"/>
             <w:vAlign w:val="center"/>
           </w:tcPr>
           <w:p>
@@ -2714,7 +2937,7 @@
         </w:tc>
         <w:tc>
           <w:tcPr>
-            <w:tcW w:w="737" w:type="dxa"/>
+            <w:tcW w:w="680" w:type="dxa"/>
             <w:vAlign w:val="center"/>
           </w:tcPr>
           <w:p>
@@ -2740,7 +2963,7 @@
         </w:tc>
         <w:tc>
           <w:tcPr>
-            <w:tcW w:w="737" w:type="dxa"/>
+            <w:tcW w:w="680" w:type="dxa"/>
             <w:vAlign w:val="center"/>
           </w:tcPr>
           <w:p>
@@ -2766,7 +2989,7 @@
         </w:tc>
         <w:tc>
           <w:tcPr>
-            <w:tcW w:w="737" w:type="dxa"/>
+            <w:tcW w:w="680" w:type="dxa"/>
             <w:vAlign w:val="center"/>
           </w:tcPr>
           <w:p>
@@ -2798,7 +3021,7 @@
         </w:trPr>
         <w:tc>
           <w:tcPr>
-            <w:tcW w:w="737" w:type="dxa"/>
+            <w:tcW w:w="680" w:type="dxa"/>
             <w:vAlign w:val="center"/>
           </w:tcPr>
           <w:p>
@@ -2824,7 +3047,7 @@
         </w:tc>
         <w:tc>
           <w:tcPr>
-            <w:tcW w:w="737" w:type="dxa"/>
+            <w:tcW w:w="680" w:type="dxa"/>
             <w:vAlign w:val="center"/>
           </w:tcPr>
           <w:p>
@@ -2850,7 +3073,7 @@
         </w:tc>
         <w:tc>
           <w:tcPr>
-            <w:tcW w:w="737" w:type="dxa"/>
+            <w:tcW w:w="680" w:type="dxa"/>
             <w:vAlign w:val="center"/>
           </w:tcPr>
           <w:p>
@@ -2876,7 +3099,7 @@
         </w:tc>
         <w:tc>
           <w:tcPr>
-            <w:tcW w:w="737" w:type="dxa"/>
+            <w:tcW w:w="680" w:type="dxa"/>
             <w:vAlign w:val="center"/>
           </w:tcPr>
           <w:p>
@@ -2902,7 +3125,7 @@
         </w:tc>
         <w:tc>
           <w:tcPr>
-            <w:tcW w:w="737" w:type="dxa"/>
+            <w:tcW w:w="680" w:type="dxa"/>
             <w:vAlign w:val="center"/>
           </w:tcPr>
           <w:p>
@@ -2928,7 +3151,7 @@
         </w:tc>
         <w:tc>
           <w:tcPr>
-            <w:tcW w:w="737" w:type="dxa"/>
+            <w:tcW w:w="680" w:type="dxa"/>
             <w:vAlign w:val="center"/>
           </w:tcPr>
           <w:p>
@@ -2954,7 +3177,7 @@
         </w:tc>
         <w:tc>
           <w:tcPr>
-            <w:tcW w:w="737" w:type="dxa"/>
+            <w:tcW w:w="680" w:type="dxa"/>
             <w:vAlign w:val="center"/>
           </w:tcPr>
           <w:p>
@@ -2980,7 +3203,7 @@
         </w:tc>
         <w:tc>
           <w:tcPr>
-            <w:tcW w:w="737" w:type="dxa"/>
+            <w:tcW w:w="680" w:type="dxa"/>
             <w:vAlign w:val="center"/>
           </w:tcPr>
           <w:p>
@@ -3006,7 +3229,7 @@
         </w:tc>
         <w:tc>
           <w:tcPr>
-            <w:tcW w:w="737" w:type="dxa"/>
+            <w:tcW w:w="680" w:type="dxa"/>
             <w:vAlign w:val="center"/>
           </w:tcPr>
           <w:p>
@@ -3032,7 +3255,7 @@
         </w:tc>
         <w:tc>
           <w:tcPr>
-            <w:tcW w:w="737" w:type="dxa"/>
+            <w:tcW w:w="680" w:type="dxa"/>
             <w:vAlign w:val="center"/>
           </w:tcPr>
           <w:p>
@@ -3064,59 +3287,77 @@
         </w:trPr>
         <w:tc>
           <w:tcPr>
-            <w:tcW w:w="737" w:type="dxa"/>
-            <w:vAlign w:val="center"/>
-          </w:tcPr>
-          <w:p>
-            <w:pPr>
-              <w:jc w:val="center"/>
-              <w:rPr>
-                <w:rFonts w:ascii="Arial" w:hAnsi="Arial" w:cs="Arial"/>
-                <w:b/>
-                <w:sz w:val="18"/>
-                <w:szCs w:val="18"/>
-              </w:rPr>
-            </w:pPr>
-            <w:r>
-              <w:rPr>
-                <w:rFonts w:ascii="Arial" w:hAnsi="Arial" w:cs="Arial"/>
-                <w:b/>
-                <w:sz w:val="18"/>
-                <w:szCs w:val="18"/>
-              </w:rPr>
-              <w:t>1 K</w:t>
-            </w:r>
-          </w:p>
-        </w:tc>
-        <w:tc>
-          <w:tcPr>
-            <w:tcW w:w="737" w:type="dxa"/>
-            <w:vAlign w:val="center"/>
-          </w:tcPr>
-          <w:p>
-            <w:pPr>
-              <w:jc w:val="center"/>
-              <w:rPr>
-                <w:rFonts w:ascii="Arial" w:hAnsi="Arial" w:cs="Arial"/>
-                <w:b/>
-                <w:sz w:val="18"/>
-                <w:szCs w:val="18"/>
-              </w:rPr>
-            </w:pPr>
-            <w:r>
-              <w:rPr>
-                <w:rFonts w:ascii="Arial" w:hAnsi="Arial" w:cs="Arial"/>
-                <w:b/>
-                <w:sz w:val="18"/>
-                <w:szCs w:val="18"/>
-              </w:rPr>
-              <w:t>1,5 K</w:t>
-            </w:r>
-          </w:p>
-        </w:tc>
-        <w:tc>
-          <w:tcPr>
-            <w:tcW w:w="737" w:type="dxa"/>
+            <w:tcW w:w="680" w:type="dxa"/>
+            <w:vAlign w:val="center"/>
+          </w:tcPr>
+          <w:p>
+            <w:pPr>
+              <w:jc w:val="center"/>
+              <w:rPr>
+                <w:rFonts w:ascii="Arial" w:hAnsi="Arial" w:cs="Arial"/>
+                <w:b/>
+                <w:sz w:val="18"/>
+                <w:szCs w:val="18"/>
+              </w:rPr>
+            </w:pPr>
+            <w:r>
+              <w:rPr>
+                <w:rFonts w:ascii="Arial" w:hAnsi="Arial" w:cs="Arial"/>
+                <w:b/>
+                <w:sz w:val="18"/>
+                <w:szCs w:val="18"/>
+              </w:rPr>
+              <w:t xml:space="preserve">1 </w:t>
+            </w:r>
+            <w:r>
+              <w:rPr>
+                <w:rFonts w:ascii="Arial" w:hAnsi="Arial" w:cs="Arial"/>
+                <w:b/>
+                <w:sz w:val="18"/>
+                <w:szCs w:val="18"/>
+              </w:rPr>
+              <w:t>k</w:t>
+            </w:r>
+          </w:p>
+        </w:tc>
+        <w:tc>
+          <w:tcPr>
+            <w:tcW w:w="680" w:type="dxa"/>
+            <w:vAlign w:val="center"/>
+          </w:tcPr>
+          <w:p>
+            <w:pPr>
+              <w:jc w:val="center"/>
+              <w:rPr>
+                <w:rFonts w:ascii="Arial" w:hAnsi="Arial" w:cs="Arial"/>
+                <w:b/>
+                <w:sz w:val="18"/>
+                <w:szCs w:val="18"/>
+              </w:rPr>
+            </w:pPr>
+            <w:r>
+              <w:rPr>
+                <w:rFonts w:ascii="Arial" w:hAnsi="Arial" w:cs="Arial"/>
+                <w:b/>
+                <w:sz w:val="18"/>
+                <w:szCs w:val="18"/>
+              </w:rPr>
+              <w:t xml:space="preserve">1,5 </w:t>
+            </w:r>
+            <w:r>
+              <w:rPr>
+                <w:rFonts w:ascii="Arial" w:hAnsi="Arial" w:cs="Arial"/>
+                <w:b/>
+                <w:sz w:val="18"/>
+                <w:szCs w:val="18"/>
+              </w:rPr>
+              <w:t>k</w:t>
+            </w:r>
+          </w:p>
+        </w:tc>
+        <w:tc>
+          <w:tcPr>
+            <w:tcW w:w="680" w:type="dxa"/>
             <w:vAlign w:val="center"/>
           </w:tcPr>
           <w:p>
@@ -3142,183 +3383,248 @@
         </w:tc>
         <w:tc>
           <w:tcPr>
-            <w:tcW w:w="737" w:type="dxa"/>
-            <w:vAlign w:val="center"/>
-          </w:tcPr>
-          <w:p>
-            <w:pPr>
-              <w:jc w:val="center"/>
-              <w:rPr>
-                <w:rFonts w:ascii="Arial" w:hAnsi="Arial" w:cs="Arial"/>
-                <w:b/>
-                <w:sz w:val="18"/>
-                <w:szCs w:val="18"/>
-              </w:rPr>
-            </w:pPr>
-            <w:r>
-              <w:rPr>
-                <w:rFonts w:ascii="Arial" w:hAnsi="Arial" w:cs="Arial"/>
-                <w:b/>
-                <w:sz w:val="18"/>
-                <w:szCs w:val="18"/>
-              </w:rPr>
-              <w:t>2,2 K</w:t>
-            </w:r>
-          </w:p>
-        </w:tc>
-        <w:tc>
-          <w:tcPr>
-            <w:tcW w:w="737" w:type="dxa"/>
-            <w:vAlign w:val="center"/>
-          </w:tcPr>
-          <w:p>
-            <w:pPr>
-              <w:jc w:val="center"/>
-              <w:rPr>
-                <w:rFonts w:ascii="Arial" w:hAnsi="Arial" w:cs="Arial"/>
-                <w:b/>
-                <w:sz w:val="18"/>
-                <w:szCs w:val="18"/>
-              </w:rPr>
-            </w:pPr>
-            <w:r>
-              <w:rPr>
-                <w:rFonts w:ascii="Arial" w:hAnsi="Arial" w:cs="Arial"/>
-                <w:b/>
-                <w:sz w:val="18"/>
-                <w:szCs w:val="18"/>
-              </w:rPr>
-              <w:t>3 K</w:t>
-            </w:r>
-          </w:p>
-        </w:tc>
-        <w:tc>
-          <w:tcPr>
-            <w:tcW w:w="737" w:type="dxa"/>
-            <w:vAlign w:val="center"/>
-          </w:tcPr>
-          <w:p>
-            <w:pPr>
-              <w:jc w:val="center"/>
-              <w:rPr>
-                <w:rFonts w:ascii="Arial" w:hAnsi="Arial" w:cs="Arial"/>
-                <w:b/>
-                <w:sz w:val="18"/>
-                <w:szCs w:val="18"/>
-              </w:rPr>
-            </w:pPr>
-            <w:r>
-              <w:rPr>
-                <w:rFonts w:ascii="Arial" w:hAnsi="Arial" w:cs="Arial"/>
-                <w:b/>
-                <w:sz w:val="18"/>
-                <w:szCs w:val="18"/>
-              </w:rPr>
-              <w:t>3.3 k</w:t>
-            </w:r>
-          </w:p>
-        </w:tc>
-        <w:tc>
-          <w:tcPr>
-            <w:tcW w:w="737" w:type="dxa"/>
-            <w:vAlign w:val="center"/>
-          </w:tcPr>
-          <w:p>
-            <w:pPr>
-              <w:jc w:val="center"/>
-              <w:rPr>
-                <w:rFonts w:ascii="Arial" w:hAnsi="Arial" w:cs="Arial"/>
-                <w:b/>
-                <w:sz w:val="18"/>
-                <w:szCs w:val="18"/>
-              </w:rPr>
-            </w:pPr>
-            <w:r>
-              <w:rPr>
-                <w:rFonts w:ascii="Arial" w:hAnsi="Arial" w:cs="Arial"/>
-                <w:b/>
-                <w:sz w:val="18"/>
-                <w:szCs w:val="18"/>
-              </w:rPr>
-              <w:t>3,9 K</w:t>
-            </w:r>
-          </w:p>
-        </w:tc>
-        <w:tc>
-          <w:tcPr>
-            <w:tcW w:w="737" w:type="dxa"/>
-            <w:vAlign w:val="center"/>
-          </w:tcPr>
-          <w:p>
-            <w:pPr>
-              <w:jc w:val="center"/>
-              <w:rPr>
-                <w:rFonts w:ascii="Arial" w:hAnsi="Arial" w:cs="Arial"/>
-                <w:b/>
-                <w:sz w:val="18"/>
-                <w:szCs w:val="18"/>
-              </w:rPr>
-            </w:pPr>
-            <w:r>
-              <w:rPr>
-                <w:rFonts w:ascii="Arial" w:hAnsi="Arial" w:cs="Arial"/>
-                <w:b/>
-                <w:sz w:val="18"/>
-                <w:szCs w:val="18"/>
-              </w:rPr>
-              <w:t>4,7 K</w:t>
-            </w:r>
-          </w:p>
-        </w:tc>
-        <w:tc>
-          <w:tcPr>
-            <w:tcW w:w="737" w:type="dxa"/>
-            <w:vAlign w:val="center"/>
-          </w:tcPr>
-          <w:p>
-            <w:pPr>
-              <w:jc w:val="center"/>
-              <w:rPr>
-                <w:rFonts w:ascii="Arial" w:hAnsi="Arial" w:cs="Arial"/>
-                <w:b/>
-                <w:sz w:val="18"/>
-                <w:szCs w:val="18"/>
-              </w:rPr>
-            </w:pPr>
-            <w:r>
-              <w:rPr>
-                <w:rFonts w:ascii="Arial" w:hAnsi="Arial" w:cs="Arial"/>
-                <w:b/>
-                <w:sz w:val="18"/>
-                <w:szCs w:val="18"/>
-              </w:rPr>
-              <w:t>5,1 K</w:t>
-            </w:r>
-          </w:p>
-        </w:tc>
-        <w:tc>
-          <w:tcPr>
-            <w:tcW w:w="737" w:type="dxa"/>
-            <w:vAlign w:val="center"/>
-          </w:tcPr>
-          <w:p>
-            <w:pPr>
-              <w:jc w:val="center"/>
-              <w:rPr>
-                <w:rFonts w:ascii="Arial" w:hAnsi="Arial" w:cs="Arial"/>
-                <w:b/>
-                <w:sz w:val="18"/>
-                <w:szCs w:val="18"/>
-              </w:rPr>
-            </w:pPr>
-            <w:r>
-              <w:rPr>
-                <w:rFonts w:ascii="Arial" w:hAnsi="Arial" w:cs="Arial"/>
-                <w:b/>
-                <w:sz w:val="18"/>
-                <w:szCs w:val="18"/>
-              </w:rPr>
-              <w:t>5,6 K</w:t>
+            <w:tcW w:w="680" w:type="dxa"/>
+            <w:vAlign w:val="center"/>
+          </w:tcPr>
+          <w:p>
+            <w:pPr>
+              <w:jc w:val="center"/>
+              <w:rPr>
+                <w:rFonts w:ascii="Arial" w:hAnsi="Arial" w:cs="Arial"/>
+                <w:b/>
+                <w:sz w:val="18"/>
+                <w:szCs w:val="18"/>
+              </w:rPr>
+            </w:pPr>
+            <w:r>
+              <w:rPr>
+                <w:rFonts w:ascii="Arial" w:hAnsi="Arial" w:cs="Arial"/>
+                <w:b/>
+                <w:sz w:val="18"/>
+                <w:szCs w:val="18"/>
+              </w:rPr>
+              <w:t xml:space="preserve">2,2 </w:t>
+            </w:r>
+            <w:r>
+              <w:rPr>
+                <w:rFonts w:ascii="Arial" w:hAnsi="Arial" w:cs="Arial"/>
+                <w:b/>
+                <w:sz w:val="18"/>
+                <w:szCs w:val="18"/>
+              </w:rPr>
+              <w:t>k</w:t>
+            </w:r>
+          </w:p>
+        </w:tc>
+        <w:tc>
+          <w:tcPr>
+            <w:tcW w:w="680" w:type="dxa"/>
+            <w:vAlign w:val="center"/>
+          </w:tcPr>
+          <w:p>
+            <w:pPr>
+              <w:jc w:val="center"/>
+              <w:rPr>
+                <w:rFonts w:ascii="Arial" w:hAnsi="Arial" w:cs="Arial"/>
+                <w:b/>
+                <w:sz w:val="18"/>
+                <w:szCs w:val="18"/>
+              </w:rPr>
+            </w:pPr>
+            <w:r>
+              <w:rPr>
+                <w:rFonts w:ascii="Arial" w:hAnsi="Arial" w:cs="Arial"/>
+                <w:b/>
+                <w:sz w:val="18"/>
+                <w:szCs w:val="18"/>
+              </w:rPr>
+              <w:t xml:space="preserve">3 </w:t>
+            </w:r>
+            <w:r>
+              <w:rPr>
+                <w:rFonts w:ascii="Arial" w:hAnsi="Arial" w:cs="Arial"/>
+                <w:b/>
+                <w:sz w:val="18"/>
+                <w:szCs w:val="18"/>
+              </w:rPr>
+              <w:t>k</w:t>
+            </w:r>
+          </w:p>
+        </w:tc>
+        <w:tc>
+          <w:tcPr>
+            <w:tcW w:w="680" w:type="dxa"/>
+            <w:vAlign w:val="center"/>
+          </w:tcPr>
+          <w:p>
+            <w:pPr>
+              <w:jc w:val="center"/>
+              <w:rPr>
+                <w:rFonts w:ascii="Arial" w:hAnsi="Arial" w:cs="Arial"/>
+                <w:b/>
+                <w:sz w:val="18"/>
+                <w:szCs w:val="18"/>
+              </w:rPr>
+            </w:pPr>
+            <w:r>
+              <w:rPr>
+                <w:rFonts w:ascii="Arial" w:hAnsi="Arial" w:cs="Arial"/>
+                <w:b/>
+                <w:sz w:val="18"/>
+                <w:szCs w:val="18"/>
+              </w:rPr>
+              <w:t>3,</w:t>
+            </w:r>
+            <w:bookmarkStart w:id="0" w:name="_GoBack"/>
+            <w:bookmarkEnd w:id="0"/>
+            <w:r>
+              <w:rPr>
+                <w:rFonts w:ascii="Arial" w:hAnsi="Arial" w:cs="Arial"/>
+                <w:b/>
+                <w:sz w:val="18"/>
+                <w:szCs w:val="18"/>
+              </w:rPr>
+              <w:t>3 k</w:t>
+            </w:r>
+          </w:p>
+        </w:tc>
+        <w:tc>
+          <w:tcPr>
+            <w:tcW w:w="680" w:type="dxa"/>
+            <w:vAlign w:val="center"/>
+          </w:tcPr>
+          <w:p>
+            <w:pPr>
+              <w:jc w:val="center"/>
+              <w:rPr>
+                <w:rFonts w:ascii="Arial" w:hAnsi="Arial" w:cs="Arial"/>
+                <w:b/>
+                <w:sz w:val="18"/>
+                <w:szCs w:val="18"/>
+              </w:rPr>
+            </w:pPr>
+            <w:r>
+              <w:rPr>
+                <w:rFonts w:ascii="Arial" w:hAnsi="Arial" w:cs="Arial"/>
+                <w:b/>
+                <w:sz w:val="18"/>
+                <w:szCs w:val="18"/>
+              </w:rPr>
+              <w:t xml:space="preserve">3,9 </w:t>
+            </w:r>
+            <w:r>
+              <w:rPr>
+                <w:rFonts w:ascii="Arial" w:hAnsi="Arial" w:cs="Arial"/>
+                <w:b/>
+                <w:sz w:val="18"/>
+                <w:szCs w:val="18"/>
+              </w:rPr>
+              <w:t>k</w:t>
+            </w:r>
+          </w:p>
+        </w:tc>
+        <w:tc>
+          <w:tcPr>
+            <w:tcW w:w="680" w:type="dxa"/>
+            <w:vAlign w:val="center"/>
+          </w:tcPr>
+          <w:p>
+            <w:pPr>
+              <w:jc w:val="center"/>
+              <w:rPr>
+                <w:rFonts w:ascii="Arial" w:hAnsi="Arial" w:cs="Arial"/>
+                <w:b/>
+                <w:sz w:val="18"/>
+                <w:szCs w:val="18"/>
+              </w:rPr>
+            </w:pPr>
+            <w:r>
+              <w:rPr>
+                <w:rFonts w:ascii="Arial" w:hAnsi="Arial" w:cs="Arial"/>
+                <w:b/>
+                <w:sz w:val="18"/>
+                <w:szCs w:val="18"/>
+              </w:rPr>
+              <w:t xml:space="preserve">4,7 </w:t>
+            </w:r>
+            <w:r>
+              <w:rPr>
+                <w:rFonts w:ascii="Arial" w:hAnsi="Arial" w:cs="Arial"/>
+                <w:b/>
+                <w:sz w:val="18"/>
+                <w:szCs w:val="18"/>
+              </w:rPr>
+              <w:t>k</w:t>
+            </w:r>
+          </w:p>
+        </w:tc>
+        <w:tc>
+          <w:tcPr>
+            <w:tcW w:w="680" w:type="dxa"/>
+            <w:vAlign w:val="center"/>
+          </w:tcPr>
+          <w:p>
+            <w:pPr>
+              <w:jc w:val="center"/>
+              <w:rPr>
+                <w:rFonts w:ascii="Arial" w:hAnsi="Arial" w:cs="Arial"/>
+                <w:b/>
+                <w:sz w:val="18"/>
+                <w:szCs w:val="18"/>
+              </w:rPr>
+            </w:pPr>
+            <w:r>
+              <w:rPr>
+                <w:rFonts w:ascii="Arial" w:hAnsi="Arial" w:cs="Arial"/>
+                <w:b/>
+                <w:sz w:val="18"/>
+                <w:szCs w:val="18"/>
+              </w:rPr>
+              <w:t xml:space="preserve">5,1 </w:t>
+            </w:r>
+            <w:r>
+              <w:rPr>
+                <w:rFonts w:ascii="Arial" w:hAnsi="Arial" w:cs="Arial"/>
+                <w:b/>
+                <w:sz w:val="18"/>
+                <w:szCs w:val="18"/>
+              </w:rPr>
+              <w:t>k</w:t>
+            </w:r>
+          </w:p>
+        </w:tc>
+        <w:tc>
+          <w:tcPr>
+            <w:tcW w:w="680" w:type="dxa"/>
+            <w:vAlign w:val="center"/>
+          </w:tcPr>
+          <w:p>
+            <w:pPr>
+              <w:jc w:val="center"/>
+              <w:rPr>
+                <w:rFonts w:ascii="Arial" w:hAnsi="Arial" w:cs="Arial"/>
+                <w:b/>
+                <w:sz w:val="18"/>
+                <w:szCs w:val="18"/>
+              </w:rPr>
+            </w:pPr>
+            <w:r>
+              <w:rPr>
+                <w:rFonts w:ascii="Arial" w:hAnsi="Arial" w:cs="Arial"/>
+                <w:b/>
+                <w:sz w:val="18"/>
+                <w:szCs w:val="18"/>
+              </w:rPr>
+              <w:t xml:space="preserve">5,6 </w:t>
+            </w:r>
+            <w:r>
+              <w:rPr>
+                <w:rFonts w:ascii="Arial" w:hAnsi="Arial" w:cs="Arial"/>
+                <w:b/>
+                <w:sz w:val="18"/>
+                <w:szCs w:val="18"/>
+              </w:rPr>
+              <w:t>k</w:t>
             </w:r>
           </w:p>
         </w:tc>
@@ -3330,163 +3636,217 @@
         </w:trPr>
         <w:tc>
           <w:tcPr>
-            <w:tcW w:w="737" w:type="dxa"/>
-            <w:vAlign w:val="center"/>
-          </w:tcPr>
-          <w:p>
-            <w:pPr>
-              <w:jc w:val="center"/>
-              <w:rPr>
-                <w:rFonts w:ascii="Arial" w:hAnsi="Arial" w:cs="Arial"/>
-                <w:b/>
-                <w:sz w:val="18"/>
-                <w:szCs w:val="18"/>
-              </w:rPr>
-            </w:pPr>
-            <w:r>
-              <w:rPr>
-                <w:rFonts w:ascii="Arial" w:hAnsi="Arial" w:cs="Arial"/>
-                <w:b/>
-                <w:sz w:val="18"/>
-                <w:szCs w:val="18"/>
-              </w:rPr>
-              <w:t>6,8 K</w:t>
-            </w:r>
-          </w:p>
-        </w:tc>
-        <w:tc>
-          <w:tcPr>
-            <w:tcW w:w="737" w:type="dxa"/>
-            <w:vAlign w:val="center"/>
-          </w:tcPr>
-          <w:p>
-            <w:pPr>
-              <w:jc w:val="center"/>
-              <w:rPr>
-                <w:rFonts w:ascii="Arial" w:hAnsi="Arial" w:cs="Arial"/>
-                <w:b/>
-                <w:sz w:val="18"/>
-                <w:szCs w:val="18"/>
-              </w:rPr>
-            </w:pPr>
-            <w:r>
-              <w:rPr>
-                <w:rFonts w:ascii="Arial" w:hAnsi="Arial" w:cs="Arial"/>
-                <w:b/>
-                <w:sz w:val="18"/>
-                <w:szCs w:val="18"/>
-              </w:rPr>
-              <w:t>7,5 K</w:t>
-            </w:r>
-          </w:p>
-        </w:tc>
-        <w:tc>
-          <w:tcPr>
-            <w:tcW w:w="737" w:type="dxa"/>
-            <w:vAlign w:val="center"/>
-          </w:tcPr>
-          <w:p>
-            <w:pPr>
-              <w:jc w:val="center"/>
-              <w:rPr>
-                <w:rFonts w:ascii="Arial" w:hAnsi="Arial" w:cs="Arial"/>
-                <w:b/>
-                <w:sz w:val="18"/>
-                <w:szCs w:val="18"/>
-              </w:rPr>
-            </w:pPr>
-            <w:r>
-              <w:rPr>
-                <w:rFonts w:ascii="Arial" w:hAnsi="Arial" w:cs="Arial"/>
-                <w:b/>
-                <w:sz w:val="18"/>
-                <w:szCs w:val="18"/>
-              </w:rPr>
-              <w:t>8,2 K</w:t>
-            </w:r>
-          </w:p>
-        </w:tc>
-        <w:tc>
-          <w:tcPr>
-            <w:tcW w:w="737" w:type="dxa"/>
-            <w:vAlign w:val="center"/>
-          </w:tcPr>
-          <w:p>
-            <w:pPr>
-              <w:jc w:val="center"/>
-              <w:rPr>
-                <w:rFonts w:ascii="Arial" w:hAnsi="Arial" w:cs="Arial"/>
-                <w:b/>
-                <w:sz w:val="18"/>
-                <w:szCs w:val="18"/>
-              </w:rPr>
-            </w:pPr>
-            <w:r>
-              <w:rPr>
-                <w:rFonts w:ascii="Arial" w:hAnsi="Arial" w:cs="Arial"/>
-                <w:b/>
-                <w:sz w:val="18"/>
-                <w:szCs w:val="18"/>
-              </w:rPr>
-              <w:t>10 K</w:t>
-            </w:r>
-          </w:p>
-        </w:tc>
-        <w:tc>
-          <w:tcPr>
-            <w:tcW w:w="737" w:type="dxa"/>
-            <w:vAlign w:val="center"/>
-          </w:tcPr>
-          <w:p>
-            <w:pPr>
-              <w:jc w:val="center"/>
-              <w:rPr>
-                <w:rFonts w:ascii="Arial" w:hAnsi="Arial" w:cs="Arial"/>
-                <w:b/>
-                <w:sz w:val="18"/>
-                <w:szCs w:val="18"/>
-              </w:rPr>
-            </w:pPr>
-            <w:r>
-              <w:rPr>
-                <w:rFonts w:ascii="Arial" w:hAnsi="Arial" w:cs="Arial"/>
-                <w:b/>
-                <w:sz w:val="18"/>
-                <w:szCs w:val="18"/>
-              </w:rPr>
-              <w:t>10 K</w:t>
-            </w:r>
-          </w:p>
-        </w:tc>
-        <w:tc>
-          <w:tcPr>
-            <w:tcW w:w="737" w:type="dxa"/>
-            <w:vAlign w:val="center"/>
-          </w:tcPr>
-          <w:p>
-            <w:pPr>
-              <w:jc w:val="center"/>
-              <w:rPr>
-                <w:rFonts w:ascii="Arial" w:hAnsi="Arial" w:cs="Arial"/>
-                <w:b/>
-                <w:sz w:val="18"/>
-                <w:szCs w:val="18"/>
-              </w:rPr>
-            </w:pPr>
-            <w:r>
-              <w:rPr>
-                <w:rFonts w:ascii="Arial" w:hAnsi="Arial" w:cs="Arial"/>
-                <w:b/>
-                <w:sz w:val="18"/>
-                <w:szCs w:val="18"/>
-              </w:rPr>
-              <w:t>15 K</w:t>
-            </w:r>
-          </w:p>
-        </w:tc>
-        <w:tc>
-          <w:tcPr>
-            <w:tcW w:w="737" w:type="dxa"/>
+            <w:tcW w:w="680" w:type="dxa"/>
+            <w:vAlign w:val="center"/>
+          </w:tcPr>
+          <w:p>
+            <w:pPr>
+              <w:jc w:val="center"/>
+              <w:rPr>
+                <w:rFonts w:ascii="Arial" w:hAnsi="Arial" w:cs="Arial"/>
+                <w:b/>
+                <w:sz w:val="18"/>
+                <w:szCs w:val="18"/>
+              </w:rPr>
+            </w:pPr>
+            <w:r>
+              <w:rPr>
+                <w:rFonts w:ascii="Arial" w:hAnsi="Arial" w:cs="Arial"/>
+                <w:b/>
+                <w:sz w:val="18"/>
+                <w:szCs w:val="18"/>
+              </w:rPr>
+              <w:t xml:space="preserve">6,8 </w:t>
+            </w:r>
+            <w:r>
+              <w:rPr>
+                <w:rFonts w:ascii="Arial" w:hAnsi="Arial" w:cs="Arial"/>
+                <w:b/>
+                <w:sz w:val="18"/>
+                <w:szCs w:val="18"/>
+              </w:rPr>
+              <w:t>k</w:t>
+            </w:r>
+          </w:p>
+        </w:tc>
+        <w:tc>
+          <w:tcPr>
+            <w:tcW w:w="680" w:type="dxa"/>
+            <w:vAlign w:val="center"/>
+          </w:tcPr>
+          <w:p>
+            <w:pPr>
+              <w:jc w:val="center"/>
+              <w:rPr>
+                <w:rFonts w:ascii="Arial" w:hAnsi="Arial" w:cs="Arial"/>
+                <w:b/>
+                <w:sz w:val="18"/>
+                <w:szCs w:val="18"/>
+              </w:rPr>
+            </w:pPr>
+            <w:r>
+              <w:rPr>
+                <w:rFonts w:ascii="Arial" w:hAnsi="Arial" w:cs="Arial"/>
+                <w:b/>
+                <w:sz w:val="18"/>
+                <w:szCs w:val="18"/>
+              </w:rPr>
+              <w:t xml:space="preserve">7,5 </w:t>
+            </w:r>
+            <w:r>
+              <w:rPr>
+                <w:rFonts w:ascii="Arial" w:hAnsi="Arial" w:cs="Arial"/>
+                <w:b/>
+                <w:sz w:val="18"/>
+                <w:szCs w:val="18"/>
+              </w:rPr>
+              <w:t>k</w:t>
+            </w:r>
+          </w:p>
+        </w:tc>
+        <w:tc>
+          <w:tcPr>
+            <w:tcW w:w="680" w:type="dxa"/>
+            <w:vAlign w:val="center"/>
+          </w:tcPr>
+          <w:p>
+            <w:pPr>
+              <w:jc w:val="center"/>
+              <w:rPr>
+                <w:rFonts w:ascii="Arial" w:hAnsi="Arial" w:cs="Arial"/>
+                <w:b/>
+                <w:sz w:val="18"/>
+                <w:szCs w:val="18"/>
+              </w:rPr>
+            </w:pPr>
+            <w:r>
+              <w:rPr>
+                <w:rFonts w:ascii="Arial" w:hAnsi="Arial" w:cs="Arial"/>
+                <w:b/>
+                <w:sz w:val="18"/>
+                <w:szCs w:val="18"/>
+              </w:rPr>
+              <w:t xml:space="preserve">8,2 </w:t>
+            </w:r>
+            <w:r>
+              <w:rPr>
+                <w:rFonts w:ascii="Arial" w:hAnsi="Arial" w:cs="Arial"/>
+                <w:b/>
+                <w:sz w:val="18"/>
+                <w:szCs w:val="18"/>
+              </w:rPr>
+              <w:t>k</w:t>
+            </w:r>
+          </w:p>
+        </w:tc>
+        <w:tc>
+          <w:tcPr>
+            <w:tcW w:w="680" w:type="dxa"/>
+            <w:vAlign w:val="center"/>
+          </w:tcPr>
+          <w:p>
+            <w:pPr>
+              <w:jc w:val="center"/>
+              <w:rPr>
+                <w:rFonts w:ascii="Arial" w:hAnsi="Arial" w:cs="Arial"/>
+                <w:b/>
+                <w:sz w:val="18"/>
+                <w:szCs w:val="18"/>
+              </w:rPr>
+            </w:pPr>
+            <w:r>
+              <w:rPr>
+                <w:rFonts w:ascii="Arial" w:hAnsi="Arial" w:cs="Arial"/>
+                <w:b/>
+                <w:sz w:val="18"/>
+                <w:szCs w:val="18"/>
+              </w:rPr>
+              <w:t xml:space="preserve">10 </w:t>
+            </w:r>
+            <w:r>
+              <w:rPr>
+                <w:rFonts w:ascii="Arial" w:hAnsi="Arial" w:cs="Arial"/>
+                <w:b/>
+                <w:sz w:val="18"/>
+                <w:szCs w:val="18"/>
+              </w:rPr>
+              <w:t>k</w:t>
+            </w:r>
+          </w:p>
+        </w:tc>
+        <w:tc>
+          <w:tcPr>
+            <w:tcW w:w="680" w:type="dxa"/>
+            <w:vAlign w:val="center"/>
+          </w:tcPr>
+          <w:p>
+            <w:pPr>
+              <w:jc w:val="center"/>
+              <w:rPr>
+                <w:rFonts w:ascii="Arial" w:hAnsi="Arial" w:cs="Arial"/>
+                <w:b/>
+                <w:sz w:val="18"/>
+                <w:szCs w:val="18"/>
+              </w:rPr>
+            </w:pPr>
+            <w:r>
+              <w:rPr>
+                <w:rFonts w:ascii="Arial" w:hAnsi="Arial" w:cs="Arial"/>
+                <w:b/>
+                <w:sz w:val="18"/>
+                <w:szCs w:val="18"/>
+              </w:rPr>
+              <w:t xml:space="preserve">10 </w:t>
+            </w:r>
+            <w:r>
+              <w:rPr>
+                <w:rFonts w:ascii="Arial" w:hAnsi="Arial" w:cs="Arial"/>
+                <w:b/>
+                <w:sz w:val="18"/>
+                <w:szCs w:val="18"/>
+              </w:rPr>
+              <w:t>k</w:t>
+            </w:r>
+          </w:p>
+        </w:tc>
+        <w:tc>
+          <w:tcPr>
+            <w:tcW w:w="680" w:type="dxa"/>
+            <w:vAlign w:val="center"/>
+          </w:tcPr>
+          <w:p>
+            <w:pPr>
+              <w:jc w:val="center"/>
+              <w:rPr>
+                <w:rFonts w:ascii="Arial" w:hAnsi="Arial" w:cs="Arial"/>
+                <w:b/>
+                <w:sz w:val="18"/>
+                <w:szCs w:val="18"/>
+              </w:rPr>
+            </w:pPr>
+            <w:r>
+              <w:rPr>
+                <w:rFonts w:ascii="Arial" w:hAnsi="Arial" w:cs="Arial"/>
+                <w:b/>
+                <w:sz w:val="18"/>
+                <w:szCs w:val="18"/>
+              </w:rPr>
+              <w:t xml:space="preserve">15 </w:t>
+            </w:r>
+            <w:r>
+              <w:rPr>
+                <w:rFonts w:ascii="Arial" w:hAnsi="Arial" w:cs="Arial"/>
+                <w:b/>
+                <w:sz w:val="18"/>
+                <w:szCs w:val="18"/>
+              </w:rPr>
+              <w:t>k</w:t>
+            </w:r>
+          </w:p>
+        </w:tc>
+        <w:tc>
+          <w:tcPr>
+            <w:tcW w:w="680" w:type="dxa"/>
             <w:vAlign w:val="center"/>
           </w:tcPr>
           <w:p>
@@ -3512,79 +3872,106 @@
         </w:tc>
         <w:tc>
           <w:tcPr>
-            <w:tcW w:w="737" w:type="dxa"/>
-            <w:vAlign w:val="center"/>
-          </w:tcPr>
-          <w:p>
-            <w:pPr>
-              <w:jc w:val="center"/>
-              <w:rPr>
-                <w:rFonts w:ascii="Arial" w:hAnsi="Arial" w:cs="Arial"/>
-                <w:b/>
-                <w:sz w:val="18"/>
-                <w:szCs w:val="18"/>
-              </w:rPr>
-            </w:pPr>
-            <w:r>
-              <w:rPr>
-                <w:rFonts w:ascii="Arial" w:hAnsi="Arial" w:cs="Arial"/>
-                <w:b/>
-                <w:sz w:val="18"/>
-                <w:szCs w:val="18"/>
-              </w:rPr>
-              <w:t>22 K</w:t>
-            </w:r>
-          </w:p>
-        </w:tc>
-        <w:tc>
-          <w:tcPr>
-            <w:tcW w:w="737" w:type="dxa"/>
-            <w:vAlign w:val="center"/>
-          </w:tcPr>
-          <w:p>
-            <w:pPr>
-              <w:jc w:val="center"/>
-              <w:rPr>
-                <w:rFonts w:ascii="Arial" w:hAnsi="Arial" w:cs="Arial"/>
-                <w:b/>
-                <w:sz w:val="18"/>
-                <w:szCs w:val="18"/>
-              </w:rPr>
-            </w:pPr>
-            <w:r>
-              <w:rPr>
-                <w:rFonts w:ascii="Arial" w:hAnsi="Arial" w:cs="Arial"/>
-                <w:b/>
-                <w:sz w:val="18"/>
-                <w:szCs w:val="18"/>
-              </w:rPr>
-              <w:t>33 K</w:t>
-            </w:r>
-          </w:p>
-        </w:tc>
-        <w:tc>
-          <w:tcPr>
-            <w:tcW w:w="737" w:type="dxa"/>
-            <w:vAlign w:val="center"/>
-          </w:tcPr>
-          <w:p>
-            <w:pPr>
-              <w:jc w:val="center"/>
-              <w:rPr>
-                <w:rFonts w:ascii="Arial" w:hAnsi="Arial" w:cs="Arial"/>
-                <w:b/>
-                <w:sz w:val="18"/>
-                <w:szCs w:val="18"/>
-              </w:rPr>
-            </w:pPr>
-            <w:r>
-              <w:rPr>
-                <w:rFonts w:ascii="Arial" w:hAnsi="Arial" w:cs="Arial"/>
-                <w:b/>
-                <w:sz w:val="18"/>
-                <w:szCs w:val="18"/>
-              </w:rPr>
-              <w:t>39 K</w:t>
+            <w:tcW w:w="680" w:type="dxa"/>
+            <w:vAlign w:val="center"/>
+          </w:tcPr>
+          <w:p>
+            <w:pPr>
+              <w:jc w:val="center"/>
+              <w:rPr>
+                <w:rFonts w:ascii="Arial" w:hAnsi="Arial" w:cs="Arial"/>
+                <w:b/>
+                <w:sz w:val="18"/>
+                <w:szCs w:val="18"/>
+              </w:rPr>
+            </w:pPr>
+            <w:r>
+              <w:rPr>
+                <w:rFonts w:ascii="Arial" w:hAnsi="Arial" w:cs="Arial"/>
+                <w:b/>
+                <w:sz w:val="18"/>
+                <w:szCs w:val="18"/>
+              </w:rPr>
+              <w:t xml:space="preserve">22 </w:t>
+            </w:r>
+            <w:r>
+              <w:rPr>
+                <w:rFonts w:ascii="Arial" w:hAnsi="Arial" w:cs="Arial"/>
+                <w:b/>
+                <w:sz w:val="18"/>
+                <w:szCs w:val="18"/>
+              </w:rPr>
+              <w:t>k</w:t>
+            </w:r>
+          </w:p>
+        </w:tc>
+        <w:tc>
+          <w:tcPr>
+            <w:tcW w:w="680" w:type="dxa"/>
+            <w:vAlign w:val="center"/>
+          </w:tcPr>
+          <w:p>
+            <w:pPr>
+              <w:jc w:val="center"/>
+              <w:rPr>
+                <w:rFonts w:ascii="Arial" w:hAnsi="Arial" w:cs="Arial"/>
+                <w:b/>
+                <w:sz w:val="18"/>
+                <w:szCs w:val="18"/>
+              </w:rPr>
+            </w:pPr>
+            <w:r>
+              <w:rPr>
+                <w:rFonts w:ascii="Arial" w:hAnsi="Arial" w:cs="Arial"/>
+                <w:b/>
+                <w:sz w:val="18"/>
+                <w:szCs w:val="18"/>
+              </w:rPr>
+              <w:t xml:space="preserve">33 </w:t>
+            </w:r>
+            <w:r>
+              <w:rPr>
+                <w:rFonts w:ascii="Arial" w:hAnsi="Arial" w:cs="Arial"/>
+                <w:b/>
+                <w:sz w:val="18"/>
+                <w:szCs w:val="18"/>
+              </w:rPr>
+              <w:t>k</w:t>
+            </w:r>
+          </w:p>
+        </w:tc>
+        <w:tc>
+          <w:tcPr>
+            <w:tcW w:w="680" w:type="dxa"/>
+            <w:vAlign w:val="center"/>
+          </w:tcPr>
+          <w:p>
+            <w:pPr>
+              <w:jc w:val="center"/>
+              <w:rPr>
+                <w:rFonts w:ascii="Arial" w:hAnsi="Arial" w:cs="Arial"/>
+                <w:b/>
+                <w:sz w:val="18"/>
+                <w:szCs w:val="18"/>
+              </w:rPr>
+            </w:pPr>
+            <w:r>
+              <w:rPr>
+                <w:rFonts w:ascii="Arial" w:hAnsi="Arial" w:cs="Arial"/>
+                <w:b/>
+                <w:sz w:val="18"/>
+                <w:szCs w:val="18"/>
+              </w:rPr>
+              <w:t xml:space="preserve">39 </w:t>
+            </w:r>
+            <w:r>
+              <w:rPr>
+                <w:rFonts w:ascii="Arial" w:hAnsi="Arial" w:cs="Arial"/>
+                <w:b/>
+                <w:sz w:val="18"/>
+                <w:szCs w:val="18"/>
+              </w:rPr>
+              <w:t>k</w:t>
             </w:r>
           </w:p>
         </w:tc>
@@ -3596,33 +3983,42 @@
         </w:trPr>
         <w:tc>
           <w:tcPr>
-            <w:tcW w:w="737" w:type="dxa"/>
-            <w:vAlign w:val="center"/>
-          </w:tcPr>
-          <w:p>
-            <w:pPr>
-              <w:jc w:val="center"/>
-              <w:rPr>
-                <w:rFonts w:ascii="Arial" w:hAnsi="Arial" w:cs="Arial"/>
-                <w:b/>
-                <w:sz w:val="18"/>
-                <w:szCs w:val="18"/>
-              </w:rPr>
-            </w:pPr>
-            <w:r>
-              <w:rPr>
-                <w:rFonts w:ascii="Arial" w:hAnsi="Arial" w:cs="Arial"/>
-                <w:b/>
-                <w:sz w:val="18"/>
-                <w:szCs w:val="18"/>
-              </w:rPr>
-              <w:t>47 K</w:t>
-            </w:r>
-          </w:p>
-        </w:tc>
-        <w:tc>
-          <w:tcPr>
-            <w:tcW w:w="737" w:type="dxa"/>
+            <w:tcW w:w="680" w:type="dxa"/>
+            <w:vAlign w:val="center"/>
+          </w:tcPr>
+          <w:p>
+            <w:pPr>
+              <w:jc w:val="center"/>
+              <w:rPr>
+                <w:rFonts w:ascii="Arial" w:hAnsi="Arial" w:cs="Arial"/>
+                <w:b/>
+                <w:sz w:val="18"/>
+                <w:szCs w:val="18"/>
+              </w:rPr>
+            </w:pPr>
+            <w:r>
+              <w:rPr>
+                <w:rFonts w:ascii="Arial" w:hAnsi="Arial" w:cs="Arial"/>
+                <w:b/>
+                <w:sz w:val="18"/>
+                <w:szCs w:val="18"/>
+              </w:rPr>
+              <w:t xml:space="preserve">47 </w:t>
+            </w:r>
+            <w:r>
+              <w:rPr>
+                <w:rFonts w:ascii="Arial" w:hAnsi="Arial" w:cs="Arial"/>
+                <w:b/>
+                <w:sz w:val="18"/>
+                <w:szCs w:val="18"/>
+              </w:rPr>
+              <w:t>k</w:t>
+            </w:r>
+          </w:p>
+        </w:tc>
+        <w:tc>
+          <w:tcPr>
+            <w:tcW w:w="680" w:type="dxa"/>
             <w:vAlign w:val="center"/>
           </w:tcPr>
           <w:p>
@@ -3648,85 +4044,112 @@
         </w:tc>
         <w:tc>
           <w:tcPr>
-            <w:tcW w:w="737" w:type="dxa"/>
-            <w:vAlign w:val="center"/>
-          </w:tcPr>
-          <w:p>
-            <w:pPr>
-              <w:jc w:val="center"/>
-              <w:rPr>
-                <w:rFonts w:ascii="Arial" w:hAnsi="Arial" w:cs="Arial"/>
-                <w:b/>
-                <w:sz w:val="18"/>
-                <w:szCs w:val="18"/>
-              </w:rPr>
-            </w:pPr>
-            <w:r>
-              <w:rPr>
-                <w:rFonts w:ascii="Arial" w:hAnsi="Arial" w:cs="Arial"/>
-                <w:b/>
-                <w:sz w:val="18"/>
-                <w:szCs w:val="18"/>
-              </w:rPr>
-              <w:t>56 K</w:t>
-            </w:r>
-          </w:p>
-        </w:tc>
-        <w:tc>
-          <w:tcPr>
-            <w:tcW w:w="737" w:type="dxa"/>
-            <w:vAlign w:val="center"/>
-          </w:tcPr>
-          <w:p>
-            <w:pPr>
-              <w:jc w:val="center"/>
-              <w:rPr>
-                <w:rFonts w:ascii="Arial" w:hAnsi="Arial" w:cs="Arial"/>
-                <w:b/>
-                <w:sz w:val="18"/>
-                <w:szCs w:val="18"/>
-              </w:rPr>
-            </w:pPr>
-            <w:r>
-              <w:rPr>
-                <w:rFonts w:ascii="Arial" w:hAnsi="Arial" w:cs="Arial"/>
-                <w:b/>
-                <w:sz w:val="18"/>
-                <w:szCs w:val="18"/>
-              </w:rPr>
-              <w:t>68 K</w:t>
-            </w:r>
-          </w:p>
-        </w:tc>
-        <w:tc>
-          <w:tcPr>
-            <w:tcW w:w="737" w:type="dxa"/>
-            <w:vAlign w:val="center"/>
-          </w:tcPr>
-          <w:p>
-            <w:pPr>
-              <w:jc w:val="center"/>
-              <w:rPr>
-                <w:rFonts w:ascii="Arial" w:hAnsi="Arial" w:cs="Arial"/>
-                <w:b/>
-                <w:sz w:val="18"/>
-                <w:szCs w:val="18"/>
-              </w:rPr>
-            </w:pPr>
-            <w:r>
-              <w:rPr>
-                <w:rFonts w:ascii="Arial" w:hAnsi="Arial" w:cs="Arial"/>
-                <w:b/>
-                <w:sz w:val="18"/>
-                <w:szCs w:val="18"/>
-              </w:rPr>
-              <w:t>75 K</w:t>
-            </w:r>
-          </w:p>
-        </w:tc>
-        <w:tc>
-          <w:tcPr>
-            <w:tcW w:w="737" w:type="dxa"/>
+            <w:tcW w:w="680" w:type="dxa"/>
+            <w:vAlign w:val="center"/>
+          </w:tcPr>
+          <w:p>
+            <w:pPr>
+              <w:jc w:val="center"/>
+              <w:rPr>
+                <w:rFonts w:ascii="Arial" w:hAnsi="Arial" w:cs="Arial"/>
+                <w:b/>
+                <w:sz w:val="18"/>
+                <w:szCs w:val="18"/>
+              </w:rPr>
+            </w:pPr>
+            <w:r>
+              <w:rPr>
+                <w:rFonts w:ascii="Arial" w:hAnsi="Arial" w:cs="Arial"/>
+                <w:b/>
+                <w:sz w:val="18"/>
+                <w:szCs w:val="18"/>
+              </w:rPr>
+              <w:t xml:space="preserve">56 </w:t>
+            </w:r>
+            <w:r>
+              <w:rPr>
+                <w:rFonts w:ascii="Arial" w:hAnsi="Arial" w:cs="Arial"/>
+                <w:b/>
+                <w:sz w:val="18"/>
+                <w:szCs w:val="18"/>
+              </w:rPr>
+              <w:t>k</w:t>
+            </w:r>
+          </w:p>
+        </w:tc>
+        <w:tc>
+          <w:tcPr>
+            <w:tcW w:w="680" w:type="dxa"/>
+            <w:vAlign w:val="center"/>
+          </w:tcPr>
+          <w:p>
+            <w:pPr>
+              <w:jc w:val="center"/>
+              <w:rPr>
+                <w:rFonts w:ascii="Arial" w:hAnsi="Arial" w:cs="Arial"/>
+                <w:b/>
+                <w:sz w:val="18"/>
+                <w:szCs w:val="18"/>
+              </w:rPr>
+            </w:pPr>
+            <w:r>
+              <w:rPr>
+                <w:rFonts w:ascii="Arial" w:hAnsi="Arial" w:cs="Arial"/>
+                <w:b/>
+                <w:sz w:val="18"/>
+                <w:szCs w:val="18"/>
+              </w:rPr>
+              <w:t xml:space="preserve">68 </w:t>
+            </w:r>
+            <w:r>
+              <w:rPr>
+                <w:rFonts w:ascii="Arial" w:hAnsi="Arial" w:cs="Arial"/>
+                <w:b/>
+                <w:sz w:val="18"/>
+                <w:szCs w:val="18"/>
+              </w:rPr>
+              <w:t>k</w:t>
+            </w:r>
+          </w:p>
+        </w:tc>
+        <w:tc>
+          <w:tcPr>
+            <w:tcW w:w="680" w:type="dxa"/>
+            <w:vAlign w:val="center"/>
+          </w:tcPr>
+          <w:p>
+            <w:pPr>
+              <w:jc w:val="center"/>
+              <w:rPr>
+                <w:rFonts w:ascii="Arial" w:hAnsi="Arial" w:cs="Arial"/>
+                <w:b/>
+                <w:sz w:val="18"/>
+                <w:szCs w:val="18"/>
+              </w:rPr>
+            </w:pPr>
+            <w:r>
+              <w:rPr>
+                <w:rFonts w:ascii="Arial" w:hAnsi="Arial" w:cs="Arial"/>
+                <w:b/>
+                <w:sz w:val="18"/>
+                <w:szCs w:val="18"/>
+              </w:rPr>
+              <w:t xml:space="preserve">75 </w:t>
+            </w:r>
+            <w:r>
+              <w:rPr>
+                <w:rFonts w:ascii="Arial" w:hAnsi="Arial" w:cs="Arial"/>
+                <w:b/>
+                <w:sz w:val="18"/>
+                <w:szCs w:val="18"/>
+              </w:rPr>
+              <w:t>k</w:t>
+            </w:r>
+          </w:p>
+        </w:tc>
+        <w:tc>
+          <w:tcPr>
+            <w:tcW w:w="680" w:type="dxa"/>
             <w:vAlign w:val="center"/>
           </w:tcPr>
           <w:p>
@@ -3752,7 +4175,7 @@
         </w:tc>
         <w:tc>
           <w:tcPr>
-            <w:tcW w:w="737" w:type="dxa"/>
+            <w:tcW w:w="680" w:type="dxa"/>
             <w:vAlign w:val="center"/>
           </w:tcPr>
           <w:p>
@@ -3778,33 +4201,42 @@
         </w:tc>
         <w:tc>
           <w:tcPr>
-            <w:tcW w:w="737" w:type="dxa"/>
-            <w:vAlign w:val="center"/>
-          </w:tcPr>
-          <w:p>
-            <w:pPr>
-              <w:jc w:val="center"/>
-              <w:rPr>
-                <w:rFonts w:ascii="Arial" w:hAnsi="Arial" w:cs="Arial"/>
-                <w:b/>
-                <w:sz w:val="18"/>
-                <w:szCs w:val="18"/>
-              </w:rPr>
-            </w:pPr>
-            <w:r>
-              <w:rPr>
-                <w:rFonts w:ascii="Arial" w:hAnsi="Arial" w:cs="Arial"/>
-                <w:b/>
-                <w:sz w:val="18"/>
-                <w:szCs w:val="18"/>
-              </w:rPr>
-              <w:t>120 K</w:t>
-            </w:r>
-          </w:p>
-        </w:tc>
-        <w:tc>
-          <w:tcPr>
-            <w:tcW w:w="737" w:type="dxa"/>
+            <w:tcW w:w="680" w:type="dxa"/>
+            <w:vAlign w:val="center"/>
+          </w:tcPr>
+          <w:p>
+            <w:pPr>
+              <w:jc w:val="center"/>
+              <w:rPr>
+                <w:rFonts w:ascii="Arial" w:hAnsi="Arial" w:cs="Arial"/>
+                <w:b/>
+                <w:sz w:val="16"/>
+                <w:szCs w:val="16"/>
+              </w:rPr>
+            </w:pPr>
+            <w:r>
+              <w:rPr>
+                <w:rFonts w:ascii="Arial" w:hAnsi="Arial" w:cs="Arial"/>
+                <w:b/>
+                <w:sz w:val="16"/>
+                <w:szCs w:val="16"/>
+              </w:rPr>
+              <w:t xml:space="preserve">120 </w:t>
+            </w:r>
+            <w:r>
+              <w:rPr>
+                <w:rFonts w:ascii="Arial" w:hAnsi="Arial" w:cs="Arial"/>
+                <w:b/>
+                <w:sz w:val="16"/>
+                <w:szCs w:val="16"/>
+              </w:rPr>
+              <w:t>k</w:t>
+            </w:r>
+          </w:p>
+        </w:tc>
+        <w:tc>
+          <w:tcPr>
+            <w:tcW w:w="680" w:type="dxa"/>
             <w:vAlign w:val="center"/>
           </w:tcPr>
           <w:p>
@@ -3830,7 +4262,7 @@
         </w:tc>
         <w:tc>
           <w:tcPr>
-            <w:tcW w:w="737" w:type="dxa"/>
+            <w:tcW w:w="680" w:type="dxa"/>
             <w:vAlign w:val="center"/>
           </w:tcPr>
           <w:p>
@@ -3862,7 +4294,7 @@
         </w:trPr>
         <w:tc>
           <w:tcPr>
-            <w:tcW w:w="737" w:type="dxa"/>
+            <w:tcW w:w="680" w:type="dxa"/>
             <w:vAlign w:val="center"/>
           </w:tcPr>
           <w:p>
@@ -3888,33 +4320,42 @@
         </w:tc>
         <w:tc>
           <w:tcPr>
-            <w:tcW w:w="737" w:type="dxa"/>
-            <w:vAlign w:val="center"/>
-          </w:tcPr>
-          <w:p>
-            <w:pPr>
-              <w:jc w:val="center"/>
-              <w:rPr>
-                <w:rFonts w:ascii="Arial" w:hAnsi="Arial" w:cs="Arial"/>
-                <w:b/>
-                <w:sz w:val="18"/>
-                <w:szCs w:val="18"/>
-              </w:rPr>
-            </w:pPr>
-            <w:r>
-              <w:rPr>
-                <w:rFonts w:ascii="Arial" w:hAnsi="Arial" w:cs="Arial"/>
-                <w:b/>
-                <w:sz w:val="18"/>
-                <w:szCs w:val="18"/>
-              </w:rPr>
-              <w:t>220 K</w:t>
-            </w:r>
-          </w:p>
-        </w:tc>
-        <w:tc>
-          <w:tcPr>
-            <w:tcW w:w="737" w:type="dxa"/>
+            <w:tcW w:w="680" w:type="dxa"/>
+            <w:vAlign w:val="center"/>
+          </w:tcPr>
+          <w:p>
+            <w:pPr>
+              <w:jc w:val="center"/>
+              <w:rPr>
+                <w:rFonts w:ascii="Arial" w:hAnsi="Arial" w:cs="Arial"/>
+                <w:b/>
+                <w:sz w:val="16"/>
+                <w:szCs w:val="16"/>
+              </w:rPr>
+            </w:pPr>
+            <w:r>
+              <w:rPr>
+                <w:rFonts w:ascii="Arial" w:hAnsi="Arial" w:cs="Arial"/>
+                <w:b/>
+                <w:sz w:val="16"/>
+                <w:szCs w:val="16"/>
+              </w:rPr>
+              <w:t xml:space="preserve">220 </w:t>
+            </w:r>
+            <w:r>
+              <w:rPr>
+                <w:rFonts w:ascii="Arial" w:hAnsi="Arial" w:cs="Arial"/>
+                <w:b/>
+                <w:sz w:val="16"/>
+                <w:szCs w:val="16"/>
+              </w:rPr>
+              <w:t>k</w:t>
+            </w:r>
+          </w:p>
+        </w:tc>
+        <w:tc>
+          <w:tcPr>
+            <w:tcW w:w="680" w:type="dxa"/>
             <w:vAlign w:val="center"/>
           </w:tcPr>
           <w:p>
@@ -3940,7 +4381,7 @@
         </w:tc>
         <w:tc>
           <w:tcPr>
-            <w:tcW w:w="737" w:type="dxa"/>
+            <w:tcW w:w="680" w:type="dxa"/>
             <w:vAlign w:val="center"/>
           </w:tcPr>
           <w:p>
@@ -3966,7 +4407,7 @@
         </w:tc>
         <w:tc>
           <w:tcPr>
-            <w:tcW w:w="737" w:type="dxa"/>
+            <w:tcW w:w="680" w:type="dxa"/>
             <w:vAlign w:val="center"/>
           </w:tcPr>
           <w:p>
@@ -3992,33 +4433,42 @@
         </w:tc>
         <w:tc>
           <w:tcPr>
-            <w:tcW w:w="737" w:type="dxa"/>
-            <w:vAlign w:val="center"/>
-          </w:tcPr>
-          <w:p>
-            <w:pPr>
-              <w:jc w:val="center"/>
-              <w:rPr>
-                <w:rFonts w:ascii="Arial" w:hAnsi="Arial" w:cs="Arial"/>
-                <w:b/>
-                <w:sz w:val="18"/>
-                <w:szCs w:val="18"/>
-              </w:rPr>
-            </w:pPr>
-            <w:r>
-              <w:rPr>
-                <w:rFonts w:ascii="Arial" w:hAnsi="Arial" w:cs="Arial"/>
-                <w:b/>
-                <w:sz w:val="18"/>
-                <w:szCs w:val="18"/>
-              </w:rPr>
-              <w:t>510 K</w:t>
-            </w:r>
-          </w:p>
-        </w:tc>
-        <w:tc>
-          <w:tcPr>
-            <w:tcW w:w="737" w:type="dxa"/>
+            <w:tcW w:w="680" w:type="dxa"/>
+            <w:vAlign w:val="center"/>
+          </w:tcPr>
+          <w:p>
+            <w:pPr>
+              <w:jc w:val="center"/>
+              <w:rPr>
+                <w:rFonts w:ascii="Arial" w:hAnsi="Arial" w:cs="Arial"/>
+                <w:b/>
+                <w:sz w:val="16"/>
+                <w:szCs w:val="16"/>
+              </w:rPr>
+            </w:pPr>
+            <w:r>
+              <w:rPr>
+                <w:rFonts w:ascii="Arial" w:hAnsi="Arial" w:cs="Arial"/>
+                <w:b/>
+                <w:sz w:val="16"/>
+                <w:szCs w:val="16"/>
+              </w:rPr>
+              <w:t xml:space="preserve">510 </w:t>
+            </w:r>
+            <w:r>
+              <w:rPr>
+                <w:rFonts w:ascii="Arial" w:hAnsi="Arial" w:cs="Arial"/>
+                <w:b/>
+                <w:sz w:val="16"/>
+                <w:szCs w:val="16"/>
+              </w:rPr>
+              <w:t>k</w:t>
+            </w:r>
+          </w:p>
+        </w:tc>
+        <w:tc>
+          <w:tcPr>
+            <w:tcW w:w="680" w:type="dxa"/>
             <w:vAlign w:val="center"/>
           </w:tcPr>
           <w:p>
@@ -4044,7 +4494,7 @@
         </w:tc>
         <w:tc>
           <w:tcPr>
-            <w:tcW w:w="737" w:type="dxa"/>
+            <w:tcW w:w="680" w:type="dxa"/>
             <w:vAlign w:val="center"/>
           </w:tcPr>
           <w:p>
@@ -4070,7 +4520,7 @@
         </w:tc>
         <w:tc>
           <w:tcPr>
-            <w:tcW w:w="737" w:type="dxa"/>
+            <w:tcW w:w="680" w:type="dxa"/>
             <w:vAlign w:val="center"/>
           </w:tcPr>
           <w:p>
@@ -4096,7 +4546,7 @@
         </w:tc>
         <w:tc>
           <w:tcPr>
-            <w:tcW w:w="737" w:type="dxa"/>
+            <w:tcW w:w="680" w:type="dxa"/>
             <w:vAlign w:val="center"/>
           </w:tcPr>
           <w:p>
@@ -4128,7 +4578,7 @@
         </w:trPr>
         <w:tc>
           <w:tcPr>
-            <w:tcW w:w="737" w:type="dxa"/>
+            <w:tcW w:w="680" w:type="dxa"/>
             <w:vAlign w:val="center"/>
           </w:tcPr>
           <w:p>
@@ -4154,7 +4604,7 @@
         </w:tc>
         <w:tc>
           <w:tcPr>
-            <w:tcW w:w="737" w:type="dxa"/>
+            <w:tcW w:w="680" w:type="dxa"/>
             <w:vAlign w:val="center"/>
           </w:tcPr>
           <w:p>
@@ -4180,7 +4630,7 @@
         </w:tc>
         <w:tc>
           <w:tcPr>
-            <w:tcW w:w="737" w:type="dxa"/>
+            <w:tcW w:w="680" w:type="dxa"/>
             <w:vAlign w:val="center"/>
           </w:tcPr>
           <w:p>
@@ -4206,7 +4656,7 @@
         </w:tc>
         <w:tc>
           <w:tcPr>
-            <w:tcW w:w="737" w:type="dxa"/>
+            <w:tcW w:w="680" w:type="dxa"/>
             <w:vAlign w:val="center"/>
           </w:tcPr>
           <w:p>
@@ -4232,7 +4682,7 @@
         </w:tc>
         <w:tc>
           <w:tcPr>
-            <w:tcW w:w="737" w:type="dxa"/>
+            <w:tcW w:w="680" w:type="dxa"/>
             <w:vAlign w:val="center"/>
           </w:tcPr>
           <w:p>
@@ -4258,7 +4708,7 @@
         </w:tc>
         <w:tc>
           <w:tcPr>
-            <w:tcW w:w="737" w:type="dxa"/>
+            <w:tcW w:w="680" w:type="dxa"/>
             <w:vAlign w:val="center"/>
           </w:tcPr>
           <w:p>
@@ -4284,58 +4734,58 @@
         </w:tc>
         <w:tc>
           <w:tcPr>
-            <w:tcW w:w="737" w:type="dxa"/>
-            <w:vAlign w:val="center"/>
-          </w:tcPr>
-          <w:p>
-            <w:pPr>
-              <w:jc w:val="center"/>
-              <w:rPr>
-                <w:rFonts w:ascii="Arial" w:hAnsi="Arial" w:cs="Arial"/>
-                <w:b/>
-                <w:sz w:val="18"/>
-                <w:szCs w:val="18"/>
-              </w:rPr>
-            </w:pPr>
-          </w:p>
-        </w:tc>
-        <w:tc>
-          <w:tcPr>
-            <w:tcW w:w="737" w:type="dxa"/>
-            <w:vAlign w:val="center"/>
-          </w:tcPr>
-          <w:p>
-            <w:pPr>
-              <w:jc w:val="center"/>
-              <w:rPr>
-                <w:rFonts w:ascii="Arial" w:hAnsi="Arial" w:cs="Arial"/>
-                <w:b/>
-                <w:sz w:val="18"/>
-                <w:szCs w:val="18"/>
-              </w:rPr>
-            </w:pPr>
-          </w:p>
-        </w:tc>
-        <w:tc>
-          <w:tcPr>
-            <w:tcW w:w="737" w:type="dxa"/>
-            <w:vAlign w:val="center"/>
-          </w:tcPr>
-          <w:p>
-            <w:pPr>
-              <w:jc w:val="center"/>
-              <w:rPr>
-                <w:rFonts w:ascii="Arial" w:hAnsi="Arial" w:cs="Arial"/>
-                <w:b/>
-                <w:sz w:val="18"/>
-                <w:szCs w:val="18"/>
-              </w:rPr>
-            </w:pPr>
-          </w:p>
-        </w:tc>
-        <w:tc>
-          <w:tcPr>
-            <w:tcW w:w="737" w:type="dxa"/>
+            <w:tcW w:w="680" w:type="dxa"/>
+            <w:vAlign w:val="center"/>
+          </w:tcPr>
+          <w:p>
+            <w:pPr>
+              <w:jc w:val="center"/>
+              <w:rPr>
+                <w:rFonts w:ascii="Arial" w:hAnsi="Arial" w:cs="Arial"/>
+                <w:b/>
+                <w:sz w:val="18"/>
+                <w:szCs w:val="18"/>
+              </w:rPr>
+            </w:pPr>
+          </w:p>
+        </w:tc>
+        <w:tc>
+          <w:tcPr>
+            <w:tcW w:w="680" w:type="dxa"/>
+            <w:vAlign w:val="center"/>
+          </w:tcPr>
+          <w:p>
+            <w:pPr>
+              <w:jc w:val="center"/>
+              <w:rPr>
+                <w:rFonts w:ascii="Arial" w:hAnsi="Arial" w:cs="Arial"/>
+                <w:b/>
+                <w:sz w:val="18"/>
+                <w:szCs w:val="18"/>
+              </w:rPr>
+            </w:pPr>
+          </w:p>
+        </w:tc>
+        <w:tc>
+          <w:tcPr>
+            <w:tcW w:w="680" w:type="dxa"/>
+            <w:vAlign w:val="center"/>
+          </w:tcPr>
+          <w:p>
+            <w:pPr>
+              <w:jc w:val="center"/>
+              <w:rPr>
+                <w:rFonts w:ascii="Arial" w:hAnsi="Arial" w:cs="Arial"/>
+                <w:b/>
+                <w:sz w:val="18"/>
+                <w:szCs w:val="18"/>
+              </w:rPr>
+            </w:pPr>
+          </w:p>
+        </w:tc>
+        <w:tc>
+          <w:tcPr>
+            <w:tcW w:w="680" w:type="dxa"/>
             <w:vAlign w:val="center"/>
           </w:tcPr>
           <w:p>

</xml_diff>